<commit_message>
Lade till en extrarad i rubrik 1.1
</commit_message>
<xml_diff>
--- a/ServiceInteractions/riv/insuranceprocess/healthreporting/trunk/docs/TKB_insuranceprocess_healthreporting.docx
+++ b/ServiceInteractions/riv/insuranceprocess/healthreporting/trunk/docs/TKB_insuranceprocess_healthreporting.docx
@@ -1780,8 +1780,6 @@
         </w:rPr>
         <w:fldChar w:fldCharType="separate"/>
       </w:r>
-      <w:bookmarkStart w:id="0" w:name="_GoBack"/>
-      <w:bookmarkEnd w:id="0"/>
       <w:r>
         <w:t>1</w:t>
       </w:r>
@@ -3842,37 +3840,50 @@
       <w:pPr>
         <w:pStyle w:val="Rubrik1"/>
       </w:pPr>
-      <w:bookmarkStart w:id="1" w:name="_Toc163963305"/>
-      <w:bookmarkStart w:id="2" w:name="_Toc199311100"/>
-      <w:bookmarkStart w:id="3" w:name="_Toc199552311"/>
-      <w:bookmarkStart w:id="4" w:name="_Toc199552341"/>
-      <w:bookmarkStart w:id="5" w:name="_Toc199552434"/>
-      <w:bookmarkStart w:id="6" w:name="_Toc224960917"/>
-      <w:bookmarkStart w:id="7" w:name="_Toc272562939"/>
+      <w:bookmarkStart w:id="0" w:name="_Toc163963305"/>
+      <w:bookmarkStart w:id="1" w:name="_Toc199311100"/>
+      <w:bookmarkStart w:id="2" w:name="_Toc199552311"/>
+      <w:bookmarkStart w:id="3" w:name="_Toc199552341"/>
+      <w:bookmarkStart w:id="4" w:name="_Toc199552434"/>
+      <w:bookmarkStart w:id="5" w:name="_Toc224960917"/>
+      <w:bookmarkStart w:id="6" w:name="_Toc272562939"/>
       <w:r>
         <w:t>Inledning</w:t>
       </w:r>
+      <w:bookmarkEnd w:id="0"/>
       <w:bookmarkEnd w:id="1"/>
       <w:bookmarkEnd w:id="2"/>
       <w:bookmarkEnd w:id="3"/>
       <w:bookmarkEnd w:id="4"/>
       <w:bookmarkEnd w:id="5"/>
       <w:bookmarkEnd w:id="6"/>
-      <w:bookmarkEnd w:id="7"/>
     </w:p>
     <w:p>
       <w:pPr>
         <w:pStyle w:val="Rubrik2"/>
       </w:pPr>
-      <w:bookmarkStart w:id="8" w:name="_Toc272562940"/>
+      <w:bookmarkStart w:id="7" w:name="_Toc272562940"/>
       <w:r>
         <w:t>Svenskt namn</w:t>
       </w:r>
-      <w:bookmarkEnd w:id="8"/>
+      <w:bookmarkEnd w:id="7"/>
     </w:p>
     <w:p>
       <w:r>
-        <w:t>vård- och omsorg kärnprocess:hälsorelaterade tillstånd:intygshantering</w:t>
+        <w:t>V</w:t>
+      </w:r>
+      <w:bookmarkStart w:id="8" w:name="_GoBack"/>
+      <w:bookmarkEnd w:id="8"/>
+      <w:r>
+        <w:t>ård- och omsorg kärnprocess:hälsorelaterade tillstånd:intygshantering</w:t>
+      </w:r>
+    </w:p>
+    <w:p>
+      <w:r>
+        <w:t>I</w:t>
+      </w:r>
+      <w:r>
+        <w:t>ntygshantering</w:t>
       </w:r>
     </w:p>
     <w:p>
@@ -4635,16 +4646,16 @@
       </w:pPr>
       <w:bookmarkStart w:id="12" w:name="_Toc198086678"/>
       <w:bookmarkStart w:id="13" w:name="_Toc224960918"/>
-      <w:bookmarkStart w:id="14" w:name="_Toc163300578"/>
-      <w:bookmarkStart w:id="15" w:name="_Toc163300880"/>
-      <w:bookmarkStart w:id="16" w:name="_Toc198366954"/>
-      <w:bookmarkStart w:id="17" w:name="_Toc272562944"/>
+      <w:bookmarkStart w:id="14" w:name="_Toc272562944"/>
+      <w:bookmarkStart w:id="15" w:name="_Toc163300578"/>
+      <w:bookmarkStart w:id="16" w:name="_Toc163300880"/>
+      <w:bookmarkStart w:id="17" w:name="_Toc198366954"/>
       <w:r>
         <w:t>Versionsinformation</w:t>
       </w:r>
       <w:bookmarkEnd w:id="12"/>
       <w:bookmarkEnd w:id="13"/>
-      <w:bookmarkEnd w:id="17"/>
+      <w:bookmarkEnd w:id="14"/>
     </w:p>
     <w:p>
       <w:r>
@@ -4781,63 +4792,33 @@
       <w:pPr>
         <w:pStyle w:val="Rubrik2"/>
       </w:pPr>
-      <w:bookmarkStart w:id="18" w:name="_Toc163300882"/>
-      <w:bookmarkStart w:id="19" w:name="_Toc272562945"/>
+      <w:bookmarkStart w:id="18" w:name="_Toc272562945"/>
+      <w:bookmarkStart w:id="19" w:name="_Toc163300882"/>
       <w:r>
         <w:t xml:space="preserve">Version </w:t>
       </w:r>
-      <w:r>
-        <w:fldChar w:fldCharType="begin"/>
-      </w:r>
-      <w:r>
-        <w:instrText xml:space="preserve"> DOCPROPERTY  "Version_1" \* MERGEFORMAT </w:instrText>
-      </w:r>
-      <w:r>
-        <w:fldChar w:fldCharType="separate"/>
-      </w:r>
-      <w:r>
-        <w:t>3</w:t>
-      </w:r>
-      <w:r>
-        <w:fldChar w:fldCharType="end"/>
-      </w:r>
+      <w:fldSimple w:instr=" DOCPROPERTY  &quot;Version_1&quot; \* MERGEFORMAT ">
+        <w:r>
+          <w:t>3</w:t>
+        </w:r>
+      </w:fldSimple>
       <w:r>
         <w:t>.</w:t>
       </w:r>
-      <w:r>
-        <w:fldChar w:fldCharType="begin"/>
-      </w:r>
-      <w:r>
-        <w:instrText xml:space="preserve"> DOCPROPERTY "Version_2" \* MERGEFORMAT </w:instrText>
-      </w:r>
-      <w:r>
-        <w:fldChar w:fldCharType="separate"/>
-      </w:r>
-      <w:r>
-        <w:t>1</w:t>
-      </w:r>
-      <w:r>
-        <w:fldChar w:fldCharType="end"/>
-      </w:r>
+      <w:fldSimple w:instr=" DOCPROPERTY &quot;Version_2&quot; \* MERGEFORMAT ">
+        <w:r>
+          <w:t>1</w:t>
+        </w:r>
+      </w:fldSimple>
       <w:r>
         <w:t>.</w:t>
       </w:r>
-      <w:r>
-        <w:fldChar w:fldCharType="begin"/>
-      </w:r>
-      <w:r>
-        <w:instrText xml:space="preserve"> DOCPROPERTY "Version_3" \* MERGEFORMAT </w:instrText>
-      </w:r>
-      <w:r>
-        <w:fldChar w:fldCharType="separate"/>
-      </w:r>
-      <w:r>
-        <w:t>0</w:t>
-      </w:r>
-      <w:bookmarkEnd w:id="19"/>
-      <w:r>
-        <w:fldChar w:fldCharType="end"/>
-      </w:r>
+      <w:fldSimple w:instr=" DOCPROPERTY &quot;Version_3&quot; \* MERGEFORMAT ">
+        <w:r>
+          <w:t>0</w:t>
+        </w:r>
+        <w:bookmarkEnd w:id="18"/>
+      </w:fldSimple>
     </w:p>
     <w:p>
       <w:pPr>
@@ -5419,7 +5400,7 @@
         <w:pStyle w:val="Rubrik1"/>
       </w:pPr>
       <w:bookmarkStart w:id="21" w:name="_Toc272562947"/>
-      <w:bookmarkEnd w:id="18"/>
+      <w:bookmarkEnd w:id="19"/>
       <w:r>
         <w:t>T</w:t>
       </w:r>
@@ -11635,9 +11616,9 @@
       </w:pPr>
       <w:bookmarkStart w:id="50" w:name="_Toc224960922"/>
       <w:bookmarkStart w:id="51" w:name="_Toc272562960"/>
-      <w:bookmarkEnd w:id="14"/>
       <w:bookmarkEnd w:id="15"/>
       <w:bookmarkEnd w:id="16"/>
+      <w:bookmarkEnd w:id="17"/>
       <w:r>
         <w:t xml:space="preserve">Tjänstedomänens </w:t>
       </w:r>
@@ -56509,14 +56490,27 @@
           <w:r>
             <w:t xml:space="preserve"> (</w:t>
           </w:r>
-          <w:fldSimple w:instr=" NUMPAGES ">
-            <w:r>
-              <w:rPr>
-                <w:noProof/>
-              </w:rPr>
-              <w:t>48</w:t>
-            </w:r>
-          </w:fldSimple>
+          <w:r>
+            <w:fldChar w:fldCharType="begin"/>
+          </w:r>
+          <w:r>
+            <w:instrText xml:space="preserve"> NUMPAGES </w:instrText>
+          </w:r>
+          <w:r>
+            <w:fldChar w:fldCharType="separate"/>
+          </w:r>
+          <w:r>
+            <w:rPr>
+              <w:noProof/>
+            </w:rPr>
+            <w:t>48</w:t>
+          </w:r>
+          <w:r>
+            <w:rPr>
+              <w:noProof/>
+            </w:rPr>
+            <w:fldChar w:fldCharType="end"/>
+          </w:r>
           <w:r>
             <w:t>)</w:t>
           </w:r>
@@ -56556,7 +56550,7 @@
             <w:fldChar w:fldCharType="separate"/>
           </w:r>
           <w:r>
-            <w:t>2014-09-17</w:t>
+            <w:t>2014-09-26</w:t>
           </w:r>
           <w:r>
             <w:fldChar w:fldCharType="end"/>
@@ -56798,7 +56792,7 @@
                               <w:sz w:val="16"/>
                               <w:szCs w:val="16"/>
                             </w:rPr>
-                            <w:t>6</w:t>
+                            <w:t>5</w:t>
                           </w:r>
                           <w:r>
                             <w:rPr>
@@ -56814,29 +56808,15 @@
                             </w:rPr>
                             <w:t xml:space="preserve"> (</w:t>
                           </w:r>
-                          <w:r>
-                            <w:fldChar w:fldCharType="begin"/>
-                          </w:r>
-                          <w:r>
-                            <w:instrText xml:space="preserve"> SECTIONPAGES   \* MERGEFORMAT </w:instrText>
-                          </w:r>
-                          <w:r>
-                            <w:fldChar w:fldCharType="separate"/>
-                          </w:r>
-                          <w:r>
-                            <w:rPr>
-                              <w:sz w:val="16"/>
-                              <w:szCs w:val="16"/>
-                            </w:rPr>
-                            <w:t>52</w:t>
-                          </w:r>
-                          <w:r>
-                            <w:rPr>
-                              <w:sz w:val="16"/>
-                              <w:szCs w:val="16"/>
-                            </w:rPr>
-                            <w:fldChar w:fldCharType="end"/>
-                          </w:r>
+                          <w:fldSimple w:instr=" SECTIONPAGES   \* MERGEFORMAT ">
+                            <w:r>
+                              <w:rPr>
+                                <w:sz w:val="16"/>
+                                <w:szCs w:val="16"/>
+                              </w:rPr>
+                              <w:t>52</w:t>
+                            </w:r>
+                          </w:fldSimple>
                           <w:r>
                             <w:rPr>
                               <w:sz w:val="16"/>
@@ -56901,7 +56881,7 @@
                         <w:sz w:val="16"/>
                         <w:szCs w:val="16"/>
                       </w:rPr>
-                      <w:t>6</w:t>
+                      <w:t>5</w:t>
                     </w:r>
                     <w:r>
                       <w:rPr>
@@ -56917,29 +56897,15 @@
                       </w:rPr>
                       <w:t xml:space="preserve"> (</w:t>
                     </w:r>
-                    <w:r>
-                      <w:fldChar w:fldCharType="begin"/>
-                    </w:r>
-                    <w:r>
-                      <w:instrText xml:space="preserve"> SECTIONPAGES   \* MERGEFORMAT </w:instrText>
-                    </w:r>
-                    <w:r>
-                      <w:fldChar w:fldCharType="separate"/>
-                    </w:r>
-                    <w:r>
-                      <w:rPr>
-                        <w:sz w:val="16"/>
-                        <w:szCs w:val="16"/>
-                      </w:rPr>
-                      <w:t>52</w:t>
-                    </w:r>
-                    <w:r>
-                      <w:rPr>
-                        <w:sz w:val="16"/>
-                        <w:szCs w:val="16"/>
-                      </w:rPr>
-                      <w:fldChar w:fldCharType="end"/>
-                    </w:r>
+                    <w:fldSimple w:instr=" SECTIONPAGES   \* MERGEFORMAT ">
+                      <w:r>
+                        <w:rPr>
+                          <w:sz w:val="16"/>
+                          <w:szCs w:val="16"/>
+                        </w:rPr>
+                        <w:t>52</w:t>
+                      </w:r>
+                    </w:fldSimple>
                     <w:r>
                       <w:rPr>
                         <w:sz w:val="16"/>
@@ -57174,29 +57140,15 @@
                             </w:rPr>
                             <w:t xml:space="preserve"> (</w:t>
                           </w:r>
-                          <w:r>
-                            <w:fldChar w:fldCharType="begin"/>
-                          </w:r>
-                          <w:r>
-                            <w:instrText xml:space="preserve"> SECTIONPAGES   \* MERGEFORMAT </w:instrText>
-                          </w:r>
-                          <w:r>
-                            <w:fldChar w:fldCharType="separate"/>
-                          </w:r>
-                          <w:r>
-                            <w:rPr>
-                              <w:sz w:val="16"/>
-                              <w:szCs w:val="16"/>
-                            </w:rPr>
-                            <w:t>2</w:t>
-                          </w:r>
-                          <w:r>
-                            <w:rPr>
-                              <w:sz w:val="16"/>
-                              <w:szCs w:val="16"/>
-                            </w:rPr>
-                            <w:fldChar w:fldCharType="end"/>
-                          </w:r>
+                          <w:fldSimple w:instr=" SECTIONPAGES   \* MERGEFORMAT ">
+                            <w:r>
+                              <w:rPr>
+                                <w:sz w:val="16"/>
+                                <w:szCs w:val="16"/>
+                              </w:rPr>
+                              <w:t>2</w:t>
+                            </w:r>
+                          </w:fldSimple>
                           <w:r>
                             <w:rPr>
                               <w:sz w:val="16"/>
@@ -57277,29 +57229,15 @@
                       </w:rPr>
                       <w:t xml:space="preserve"> (</w:t>
                     </w:r>
-                    <w:r>
-                      <w:fldChar w:fldCharType="begin"/>
-                    </w:r>
-                    <w:r>
-                      <w:instrText xml:space="preserve"> SECTIONPAGES   \* MERGEFORMAT </w:instrText>
-                    </w:r>
-                    <w:r>
-                      <w:fldChar w:fldCharType="separate"/>
-                    </w:r>
-                    <w:r>
-                      <w:rPr>
-                        <w:sz w:val="16"/>
-                        <w:szCs w:val="16"/>
-                      </w:rPr>
-                      <w:t>2</w:t>
-                    </w:r>
-                    <w:r>
-                      <w:rPr>
-                        <w:sz w:val="16"/>
-                        <w:szCs w:val="16"/>
-                      </w:rPr>
-                      <w:fldChar w:fldCharType="end"/>
-                    </w:r>
+                    <w:fldSimple w:instr=" SECTIONPAGES   \* MERGEFORMAT ">
+                      <w:r>
+                        <w:rPr>
+                          <w:sz w:val="16"/>
+                          <w:szCs w:val="16"/>
+                        </w:rPr>
+                        <w:t>2</w:t>
+                      </w:r>
+                    </w:fldSimple>
                     <w:r>
                       <w:rPr>
                         <w:sz w:val="16"/>
@@ -57645,7 +57583,7 @@
   <w:abstractNum w:abstractNumId="0">
     <w:nsid w:val="FFFFFF1D"/>
     <w:multiLevelType w:val="multilevel"/>
-    <w:tmpl w:val="DD18604E"/>
+    <w:tmpl w:val="34D4203A"/>
     <w:lvl w:ilvl="0">
       <w:start w:val="1"/>
       <w:numFmt w:val="bullet"/>
@@ -66859,7 +66797,7 @@
 </file>
 
 <file path=customXml/itemProps1.xml><?xml version="1.0" encoding="utf-8"?>
-<ds:datastoreItem xmlns:ds="http://schemas.openxmlformats.org/officeDocument/2006/customXml" ds:itemID="{8A32C7E7-231A-3840-8E53-245BD305C7D5}">
+<ds:datastoreItem xmlns:ds="http://schemas.openxmlformats.org/officeDocument/2006/customXml" ds:itemID="{C678F8E7-1721-614A-8E90-805F7D265C8D}">
   <ds:schemaRefs>
     <ds:schemaRef ds:uri="http://schemas.openxmlformats.org/officeDocument/2006/bibliography"/>
   </ds:schemaRefs>

</xml_diff>

<commit_message>
Version 3.1.1 - Återstår uppdateringar kring referens-id. Testar att jag kan få till commit.
</commit_message>
<xml_diff>
--- a/ServiceInteractions/riv/insuranceprocess/healthreporting/trunk/docs/TKB_insuranceprocess_healthreporting.docx
+++ b/ServiceInteractions/riv/insuranceprocess/healthreporting/trunk/docs/TKB_insuranceprocess_healthreporting.docx
@@ -295,7 +295,14 @@
           <w:rFonts w:ascii="Arial" w:hAnsi="Arial"/>
           <w:sz w:val="36"/>
         </w:rPr>
-        <w:t>2013-09-10</w:t>
+        <w:t>2015-01-2</w:t>
+      </w:r>
+      <w:r>
+        <w:rPr>
+          <w:rFonts w:ascii="Arial" w:hAnsi="Arial"/>
+          <w:sz w:val="36"/>
+        </w:rPr>
+        <w:t>3</w:t>
       </w:r>
     </w:p>
     <w:p>
@@ -1390,7 +1397,10 @@
               <w:ind w:right="0"/>
             </w:pPr>
             <w:r>
-              <w:t>2014-09-10</w:t>
+              <w:t>2015-01-2</w:t>
+            </w:r>
+            <w:r>
+              <w:t>3</w:t>
             </w:r>
           </w:p>
         </w:tc>
@@ -1407,18 +1417,114 @@
               <w:t>Lagt till ny inledning för uppdatering till Ineras webb.</w:t>
             </w:r>
           </w:p>
-        </w:tc>
-        <w:tc>
-          <w:tcPr>
-            <w:tcW w:w="1980" w:type="dxa"/>
-          </w:tcPr>
           <w:p>
             <w:pPr>
               <w:pStyle w:val="TableText"/>
               <w:ind w:right="0"/>
             </w:pPr>
             <w:r>
+              <w:t xml:space="preserve">Kapitel </w:t>
+            </w:r>
+            <w:r>
+              <w:fldChar w:fldCharType="begin"/>
+            </w:r>
+            <w:r>
+              <w:instrText xml:space="preserve"> REF _Ref283303373 \r \h </w:instrText>
+            </w:r>
+            <w:r>
+              <w:fldChar w:fldCharType="separate"/>
+            </w:r>
+            <w:r>
+              <w:t>3.3</w:t>
+            </w:r>
+            <w:r>
+              <w:fldChar w:fldCharType="end"/>
+            </w:r>
+            <w:r>
+              <w:t xml:space="preserve"> </w:t>
+            </w:r>
+            <w:r>
+              <w:t xml:space="preserve">Förtydligat att ett </w:t>
+            </w:r>
+            <w:r>
+              <w:t>ärende kan bestå av enbart en fråga, det måste inte alltid skapas ett svar.</w:t>
+            </w:r>
+          </w:p>
+          <w:p>
+            <w:pPr>
+              <w:pStyle w:val="TableText"/>
+              <w:ind w:right="0"/>
+            </w:pPr>
+            <w:r>
+              <w:t xml:space="preserve">Kapitel </w:t>
+            </w:r>
+            <w:r>
+              <w:fldChar w:fldCharType="begin"/>
+            </w:r>
+            <w:r>
+              <w:instrText xml:space="preserve"> REF _Ref283367211 \r \h </w:instrText>
+            </w:r>
+            <w:r>
+              <w:fldChar w:fldCharType="separate"/>
+            </w:r>
+            <w:r>
+              <w:t>3.3</w:t>
+            </w:r>
+            <w:r>
+              <w:fldChar w:fldCharType="end"/>
+            </w:r>
+            <w:r>
+              <w:t xml:space="preserve"> Uppdaterat aktivitetsdiagram. Det framgår nu att det inte är obligatoriskt att skicka ett svar, och att ett svar kan skickas även om ett intyg skapas vid komplettering.</w:t>
+            </w:r>
+          </w:p>
+          <w:p>
+            <w:pPr>
+              <w:pStyle w:val="TableText"/>
+              <w:ind w:right="0"/>
+            </w:pPr>
+            <w:r>
+              <w:t xml:space="preserve">Kapitel </w:t>
+            </w:r>
+            <w:r>
+              <w:fldChar w:fldCharType="begin"/>
+            </w:r>
+            <w:r>
+              <w:instrText xml:space="preserve"> REF _Ref283366919 \r \h </w:instrText>
+            </w:r>
+            <w:r>
+              <w:fldChar w:fldCharType="separate"/>
+            </w:r>
+            <w:r>
+              <w:t>3.3.2</w:t>
+            </w:r>
+            <w:r>
+              <w:fldChar w:fldCharType="end"/>
+            </w:r>
+            <w:r>
+              <w:t xml:space="preserve"> Rättat sekvensdiagram för ärendehantering. Steg 5-8 har nu fått korrekta startpunkter</w:t>
+            </w:r>
+          </w:p>
+        </w:tc>
+        <w:tc>
+          <w:tcPr>
+            <w:tcW w:w="1980" w:type="dxa"/>
+          </w:tcPr>
+          <w:p>
+            <w:pPr>
+              <w:pStyle w:val="TableText"/>
+              <w:ind w:right="0"/>
+            </w:pPr>
+            <w:r>
               <w:t>Mats Ekhammar, Callista Enterprise AB</w:t>
+            </w:r>
+          </w:p>
+          <w:p>
+            <w:pPr>
+              <w:pStyle w:val="TableText"/>
+              <w:ind w:right="0"/>
+            </w:pPr>
+            <w:r>
+              <w:t>Johan Zetterström, Callista Enterprise AB</w:t>
             </w:r>
           </w:p>
         </w:tc>
@@ -1802,7 +1908,7 @@
         <w:fldChar w:fldCharType="begin"/>
       </w:r>
       <w:r>
-        <w:instrText xml:space="preserve"> PAGEREF _Toc272562939 \h </w:instrText>
+        <w:instrText xml:space="preserve"> PAGEREF _Toc283620674 \h </w:instrText>
       </w:r>
       <w:r>
         <w:fldChar w:fldCharType="separate"/>
@@ -1854,7 +1960,7 @@
         <w:fldChar w:fldCharType="begin"/>
       </w:r>
       <w:r>
-        <w:instrText xml:space="preserve"> PAGEREF _Toc272562940 \h </w:instrText>
+        <w:instrText xml:space="preserve"> PAGEREF _Toc283620675 \h </w:instrText>
       </w:r>
       <w:r>
         <w:fldChar w:fldCharType="separate"/>
@@ -1906,7 +2012,7 @@
         <w:fldChar w:fldCharType="begin"/>
       </w:r>
       <w:r>
-        <w:instrText xml:space="preserve"> PAGEREF _Toc272562941 \h </w:instrText>
+        <w:instrText xml:space="preserve"> PAGEREF _Toc283620676 \h </w:instrText>
       </w:r>
       <w:r>
         <w:fldChar w:fldCharType="separate"/>
@@ -1961,7 +2067,7 @@
         <w:fldChar w:fldCharType="begin"/>
       </w:r>
       <w:r>
-        <w:instrText xml:space="preserve"> PAGEREF _Toc272562942 \h </w:instrText>
+        <w:instrText xml:space="preserve"> PAGEREF _Toc283620677 \h </w:instrText>
       </w:r>
       <w:r>
         <w:fldChar w:fldCharType="separate"/>
@@ -2013,7 +2119,7 @@
         <w:fldChar w:fldCharType="begin"/>
       </w:r>
       <w:r>
-        <w:instrText xml:space="preserve"> PAGEREF _Toc272562943 \h </w:instrText>
+        <w:instrText xml:space="preserve"> PAGEREF _Toc283620678 \h </w:instrText>
       </w:r>
       <w:r>
         <w:fldChar w:fldCharType="separate"/>
@@ -2061,7 +2167,7 @@
         <w:fldChar w:fldCharType="begin"/>
       </w:r>
       <w:r>
-        <w:instrText xml:space="preserve"> PAGEREF _Toc272562944 \h </w:instrText>
+        <w:instrText xml:space="preserve"> PAGEREF _Toc283620679 \h </w:instrText>
       </w:r>
       <w:r>
         <w:fldChar w:fldCharType="separate"/>
@@ -2113,7 +2219,7 @@
         <w:fldChar w:fldCharType="begin"/>
       </w:r>
       <w:r>
-        <w:instrText xml:space="preserve"> PAGEREF _Toc272562945 \h </w:instrText>
+        <w:instrText xml:space="preserve"> PAGEREF _Toc283620680 \h </w:instrText>
       </w:r>
       <w:r>
         <w:fldChar w:fldCharType="separate"/>
@@ -2165,7 +2271,7 @@
         <w:fldChar w:fldCharType="begin"/>
       </w:r>
       <w:r>
-        <w:instrText xml:space="preserve"> PAGEREF _Toc272562946 \h </w:instrText>
+        <w:instrText xml:space="preserve"> PAGEREF _Toc283620681 \h </w:instrText>
       </w:r>
       <w:r>
         <w:fldChar w:fldCharType="separate"/>
@@ -2213,7 +2319,7 @@
         <w:fldChar w:fldCharType="begin"/>
       </w:r>
       <w:r>
-        <w:instrText xml:space="preserve"> PAGEREF _Toc272562947 \h </w:instrText>
+        <w:instrText xml:space="preserve"> PAGEREF _Toc283620682 \h </w:instrText>
       </w:r>
       <w:r>
         <w:fldChar w:fldCharType="separate"/>
@@ -2265,7 +2371,7 @@
         <w:fldChar w:fldCharType="begin"/>
       </w:r>
       <w:r>
-        <w:instrText xml:space="preserve"> PAGEREF _Toc272562948 \h </w:instrText>
+        <w:instrText xml:space="preserve"> PAGEREF _Toc283620683 \h </w:instrText>
       </w:r>
       <w:r>
         <w:fldChar w:fldCharType="separate"/>
@@ -2317,7 +2423,7 @@
         <w:fldChar w:fldCharType="begin"/>
       </w:r>
       <w:r>
-        <w:instrText xml:space="preserve"> PAGEREF _Toc272562949 \h </w:instrText>
+        <w:instrText xml:space="preserve"> PAGEREF _Toc283620684 \h </w:instrText>
       </w:r>
       <w:r>
         <w:fldChar w:fldCharType="separate"/>
@@ -2369,7 +2475,7 @@
         <w:fldChar w:fldCharType="begin"/>
       </w:r>
       <w:r>
-        <w:instrText xml:space="preserve"> PAGEREF _Toc272562950 \h </w:instrText>
+        <w:instrText xml:space="preserve"> PAGEREF _Toc283620685 \h </w:instrText>
       </w:r>
       <w:r>
         <w:fldChar w:fldCharType="separate"/>
@@ -2421,7 +2527,7 @@
         <w:fldChar w:fldCharType="begin"/>
       </w:r>
       <w:r>
-        <w:instrText xml:space="preserve"> PAGEREF _Toc272562951 \h </w:instrText>
+        <w:instrText xml:space="preserve"> PAGEREF _Toc283620686 \h </w:instrText>
       </w:r>
       <w:r>
         <w:fldChar w:fldCharType="separate"/>
@@ -2473,7 +2579,7 @@
         <w:fldChar w:fldCharType="begin"/>
       </w:r>
       <w:r>
-        <w:instrText xml:space="preserve"> PAGEREF _Toc272562952 \h </w:instrText>
+        <w:instrText xml:space="preserve"> PAGEREF _Toc283620687 \h </w:instrText>
       </w:r>
       <w:r>
         <w:fldChar w:fldCharType="separate"/>
@@ -2525,7 +2631,7 @@
         <w:fldChar w:fldCharType="begin"/>
       </w:r>
       <w:r>
-        <w:instrText xml:space="preserve"> PAGEREF _Toc272562953 \h </w:instrText>
+        <w:instrText xml:space="preserve"> PAGEREF _Toc283620688 \h </w:instrText>
       </w:r>
       <w:r>
         <w:fldChar w:fldCharType="separate"/>
@@ -2577,7 +2683,7 @@
         <w:fldChar w:fldCharType="begin"/>
       </w:r>
       <w:r>
-        <w:instrText xml:space="preserve"> PAGEREF _Toc272562954 \h </w:instrText>
+        <w:instrText xml:space="preserve"> PAGEREF _Toc283620689 \h </w:instrText>
       </w:r>
       <w:r>
         <w:fldChar w:fldCharType="separate"/>
@@ -2625,7 +2731,7 @@
         <w:fldChar w:fldCharType="begin"/>
       </w:r>
       <w:r>
-        <w:instrText xml:space="preserve"> PAGEREF _Toc272562955 \h </w:instrText>
+        <w:instrText xml:space="preserve"> PAGEREF _Toc283620690 \h </w:instrText>
       </w:r>
       <w:r>
         <w:fldChar w:fldCharType="separate"/>
@@ -2677,7 +2783,7 @@
         <w:fldChar w:fldCharType="begin"/>
       </w:r>
       <w:r>
-        <w:instrText xml:space="preserve"> PAGEREF _Toc272562956 \h </w:instrText>
+        <w:instrText xml:space="preserve"> PAGEREF _Toc283620691 \h </w:instrText>
       </w:r>
       <w:r>
         <w:fldChar w:fldCharType="separate"/>
@@ -2729,7 +2835,7 @@
         <w:fldChar w:fldCharType="begin"/>
       </w:r>
       <w:r>
-        <w:instrText xml:space="preserve"> PAGEREF _Toc272562957 \h </w:instrText>
+        <w:instrText xml:space="preserve"> PAGEREF _Toc283620692 \h </w:instrText>
       </w:r>
       <w:r>
         <w:fldChar w:fldCharType="separate"/>
@@ -2781,7 +2887,7 @@
         <w:fldChar w:fldCharType="begin"/>
       </w:r>
       <w:r>
-        <w:instrText xml:space="preserve"> PAGEREF _Toc272562958 \h </w:instrText>
+        <w:instrText xml:space="preserve"> PAGEREF _Toc283620693 \h </w:instrText>
       </w:r>
       <w:r>
         <w:fldChar w:fldCharType="separate"/>
@@ -2833,7 +2939,7 @@
         <w:fldChar w:fldCharType="begin"/>
       </w:r>
       <w:r>
-        <w:instrText xml:space="preserve"> PAGEREF _Toc272562959 \h </w:instrText>
+        <w:instrText xml:space="preserve"> PAGEREF _Toc283620694 \h </w:instrText>
       </w:r>
       <w:r>
         <w:fldChar w:fldCharType="separate"/>
@@ -2881,7 +2987,7 @@
         <w:fldChar w:fldCharType="begin"/>
       </w:r>
       <w:r>
-        <w:instrText xml:space="preserve"> PAGEREF _Toc272562960 \h </w:instrText>
+        <w:instrText xml:space="preserve"> PAGEREF _Toc283620695 \h </w:instrText>
       </w:r>
       <w:r>
         <w:fldChar w:fldCharType="separate"/>
@@ -2933,7 +3039,7 @@
         <w:fldChar w:fldCharType="begin"/>
       </w:r>
       <w:r>
-        <w:instrText xml:space="preserve"> PAGEREF _Toc272562961 \h </w:instrText>
+        <w:instrText xml:space="preserve"> PAGEREF _Toc283620696 \h </w:instrText>
       </w:r>
       <w:r>
         <w:fldChar w:fldCharType="separate"/>
@@ -2985,7 +3091,7 @@
         <w:fldChar w:fldCharType="begin"/>
       </w:r>
       <w:r>
-        <w:instrText xml:space="preserve"> PAGEREF _Toc272562962 \h </w:instrText>
+        <w:instrText xml:space="preserve"> PAGEREF _Toc283620697 \h </w:instrText>
       </w:r>
       <w:r>
         <w:fldChar w:fldCharType="separate"/>
@@ -3037,7 +3143,7 @@
         <w:fldChar w:fldCharType="begin"/>
       </w:r>
       <w:r>
-        <w:instrText xml:space="preserve"> PAGEREF _Toc272562963 \h </w:instrText>
+        <w:instrText xml:space="preserve"> PAGEREF _Toc283620698 \h </w:instrText>
       </w:r>
       <w:r>
         <w:fldChar w:fldCharType="separate"/>
@@ -3085,7 +3191,7 @@
         <w:fldChar w:fldCharType="begin"/>
       </w:r>
       <w:r>
-        <w:instrText xml:space="preserve"> PAGEREF _Toc272562964 \h </w:instrText>
+        <w:instrText xml:space="preserve"> PAGEREF _Toc283620699 \h </w:instrText>
       </w:r>
       <w:r>
         <w:fldChar w:fldCharType="separate"/>
@@ -3137,7 +3243,7 @@
         <w:fldChar w:fldCharType="begin"/>
       </w:r>
       <w:r>
-        <w:instrText xml:space="preserve"> PAGEREF _Toc272562965 \h </w:instrText>
+        <w:instrText xml:space="preserve"> PAGEREF _Toc283620700 \h </w:instrText>
       </w:r>
       <w:r>
         <w:fldChar w:fldCharType="separate"/>
@@ -3189,7 +3295,7 @@
         <w:fldChar w:fldCharType="begin"/>
       </w:r>
       <w:r>
-        <w:instrText xml:space="preserve"> PAGEREF _Toc272562966 \h </w:instrText>
+        <w:instrText xml:space="preserve"> PAGEREF _Toc283620701 \h </w:instrText>
       </w:r>
       <w:r>
         <w:fldChar w:fldCharType="separate"/>
@@ -3241,7 +3347,7 @@
         <w:fldChar w:fldCharType="begin"/>
       </w:r>
       <w:r>
-        <w:instrText xml:space="preserve"> PAGEREF _Toc272562967 \h </w:instrText>
+        <w:instrText xml:space="preserve"> PAGEREF _Toc283620702 \h </w:instrText>
       </w:r>
       <w:r>
         <w:fldChar w:fldCharType="separate"/>
@@ -3293,7 +3399,7 @@
         <w:fldChar w:fldCharType="begin"/>
       </w:r>
       <w:r>
-        <w:instrText xml:space="preserve"> PAGEREF _Toc272562968 \h </w:instrText>
+        <w:instrText xml:space="preserve"> PAGEREF _Toc283620703 \h </w:instrText>
       </w:r>
       <w:r>
         <w:fldChar w:fldCharType="separate"/>
@@ -3345,7 +3451,7 @@
         <w:fldChar w:fldCharType="begin"/>
       </w:r>
       <w:r>
-        <w:instrText xml:space="preserve"> PAGEREF _Toc272562969 \h </w:instrText>
+        <w:instrText xml:space="preserve"> PAGEREF _Toc283620704 \h </w:instrText>
       </w:r>
       <w:r>
         <w:fldChar w:fldCharType="separate"/>
@@ -3397,7 +3503,7 @@
         <w:fldChar w:fldCharType="begin"/>
       </w:r>
       <w:r>
-        <w:instrText xml:space="preserve"> PAGEREF _Toc272562970 \h </w:instrText>
+        <w:instrText xml:space="preserve"> PAGEREF _Toc283620705 \h </w:instrText>
       </w:r>
       <w:r>
         <w:fldChar w:fldCharType="separate"/>
@@ -3449,7 +3555,7 @@
         <w:fldChar w:fldCharType="begin"/>
       </w:r>
       <w:r>
-        <w:instrText xml:space="preserve"> PAGEREF _Toc272562971 \h </w:instrText>
+        <w:instrText xml:space="preserve"> PAGEREF _Toc283620706 \h </w:instrText>
       </w:r>
       <w:r>
         <w:fldChar w:fldCharType="separate"/>
@@ -3501,7 +3607,7 @@
         <w:fldChar w:fldCharType="begin"/>
       </w:r>
       <w:r>
-        <w:instrText xml:space="preserve"> PAGEREF _Toc272562972 \h </w:instrText>
+        <w:instrText xml:space="preserve"> PAGEREF _Toc283620707 \h </w:instrText>
       </w:r>
       <w:r>
         <w:fldChar w:fldCharType="separate"/>
@@ -3553,7 +3659,7 @@
         <w:fldChar w:fldCharType="begin"/>
       </w:r>
       <w:r>
-        <w:instrText xml:space="preserve"> PAGEREF _Toc272562973 \h </w:instrText>
+        <w:instrText xml:space="preserve"> PAGEREF _Toc283620708 \h </w:instrText>
       </w:r>
       <w:r>
         <w:fldChar w:fldCharType="separate"/>
@@ -3605,7 +3711,7 @@
         <w:fldChar w:fldCharType="begin"/>
       </w:r>
       <w:r>
-        <w:instrText xml:space="preserve"> PAGEREF _Toc272562974 \h </w:instrText>
+        <w:instrText xml:space="preserve"> PAGEREF _Toc283620709 \h </w:instrText>
       </w:r>
       <w:r>
         <w:fldChar w:fldCharType="separate"/>
@@ -3657,7 +3763,7 @@
         <w:fldChar w:fldCharType="begin"/>
       </w:r>
       <w:r>
-        <w:instrText xml:space="preserve"> PAGEREF _Toc272562975 \h </w:instrText>
+        <w:instrText xml:space="preserve"> PAGEREF _Toc283620710 \h </w:instrText>
       </w:r>
       <w:r>
         <w:fldChar w:fldCharType="separate"/>
@@ -3709,7 +3815,7 @@
         <w:fldChar w:fldCharType="begin"/>
       </w:r>
       <w:r>
-        <w:instrText xml:space="preserve"> PAGEREF _Toc272562976 \h </w:instrText>
+        <w:instrText xml:space="preserve"> PAGEREF _Toc283620711 \h </w:instrText>
       </w:r>
       <w:r>
         <w:fldChar w:fldCharType="separate"/>
@@ -3761,7 +3867,7 @@
         <w:fldChar w:fldCharType="begin"/>
       </w:r>
       <w:r>
-        <w:instrText xml:space="preserve"> PAGEREF _Toc272562977 \h </w:instrText>
+        <w:instrText xml:space="preserve"> PAGEREF _Toc283620712 \h </w:instrText>
       </w:r>
       <w:r>
         <w:fldChar w:fldCharType="separate"/>
@@ -3813,7 +3919,7 @@
         <w:fldChar w:fldCharType="begin"/>
       </w:r>
       <w:r>
-        <w:instrText xml:space="preserve"> PAGEREF _Toc272562978 \h </w:instrText>
+        <w:instrText xml:space="preserve"> PAGEREF _Toc283620713 \h </w:instrText>
       </w:r>
       <w:r>
         <w:fldChar w:fldCharType="separate"/>
@@ -3846,7 +3952,7 @@
       <w:bookmarkStart w:id="3" w:name="_Toc199552341"/>
       <w:bookmarkStart w:id="4" w:name="_Toc199552434"/>
       <w:bookmarkStart w:id="5" w:name="_Toc224960917"/>
-      <w:bookmarkStart w:id="6" w:name="_Toc272562939"/>
+      <w:bookmarkStart w:id="6" w:name="_Toc283620674"/>
       <w:r>
         <w:t>Inledning</w:t>
       </w:r>
@@ -3862,7 +3968,7 @@
       <w:pPr>
         <w:pStyle w:val="Rubrik2"/>
       </w:pPr>
-      <w:bookmarkStart w:id="7" w:name="_Toc272562940"/>
+      <w:bookmarkStart w:id="7" w:name="_Toc283620675"/>
       <w:r>
         <w:t>Svenskt namn</w:t>
       </w:r>
@@ -3872,8 +3978,6 @@
       <w:r>
         <w:t>V</w:t>
       </w:r>
-      <w:bookmarkStart w:id="8" w:name="_GoBack"/>
-      <w:bookmarkEnd w:id="8"/>
       <w:r>
         <w:t>ård- och omsorg kärnprocess:hälsorelaterade tillstånd:intygshantering</w:t>
       </w:r>
@@ -3890,11 +3994,11 @@
       <w:pPr>
         <w:pStyle w:val="Rubrik2"/>
       </w:pPr>
-      <w:bookmarkStart w:id="9" w:name="_Toc272562941"/>
+      <w:bookmarkStart w:id="8" w:name="_Toc283620676"/>
       <w:r>
         <w:t>WEB beskrivning</w:t>
       </w:r>
-      <w:bookmarkEnd w:id="9"/>
+      <w:bookmarkEnd w:id="8"/>
     </w:p>
     <w:p>
       <w:pPr>
@@ -3964,14 +4068,14 @@
           <w:sz w:val="20"/>
         </w:rPr>
       </w:pPr>
-      <w:bookmarkStart w:id="10" w:name="_Toc272562942"/>
+      <w:bookmarkStart w:id="9" w:name="_Toc283620677"/>
       <w:r>
         <w:rPr>
           <w:lang w:eastAsia="sv-SE"/>
         </w:rPr>
         <w:t>Inledning gammal</w:t>
       </w:r>
-      <w:bookmarkEnd w:id="10"/>
+      <w:bookmarkEnd w:id="9"/>
     </w:p>
     <w:p>
       <w:r>
@@ -4160,11 +4264,11 @@
       <w:pPr>
         <w:pStyle w:val="Rubrik2"/>
       </w:pPr>
-      <w:bookmarkStart w:id="11" w:name="_Toc272562943"/>
+      <w:bookmarkStart w:id="10" w:name="_Toc283620678"/>
       <w:r>
         <w:t>Översikt</w:t>
       </w:r>
-      <w:bookmarkEnd w:id="11"/>
+      <w:bookmarkEnd w:id="10"/>
     </w:p>
     <w:p>
       <w:r>
@@ -4644,18 +4748,18 @@
       <w:pPr>
         <w:pStyle w:val="Rubrik1"/>
       </w:pPr>
-      <w:bookmarkStart w:id="12" w:name="_Toc198086678"/>
-      <w:bookmarkStart w:id="13" w:name="_Toc224960918"/>
-      <w:bookmarkStart w:id="14" w:name="_Toc272562944"/>
-      <w:bookmarkStart w:id="15" w:name="_Toc163300578"/>
-      <w:bookmarkStart w:id="16" w:name="_Toc163300880"/>
-      <w:bookmarkStart w:id="17" w:name="_Toc198366954"/>
+      <w:bookmarkStart w:id="11" w:name="_Toc198086678"/>
+      <w:bookmarkStart w:id="12" w:name="_Toc224960918"/>
+      <w:bookmarkStart w:id="13" w:name="_Toc283620679"/>
+      <w:bookmarkStart w:id="14" w:name="_Toc163300578"/>
+      <w:bookmarkStart w:id="15" w:name="_Toc163300880"/>
+      <w:bookmarkStart w:id="16" w:name="_Toc198366954"/>
       <w:r>
         <w:t>Versionsinformation</w:t>
       </w:r>
+      <w:bookmarkEnd w:id="11"/>
       <w:bookmarkEnd w:id="12"/>
       <w:bookmarkEnd w:id="13"/>
-      <w:bookmarkEnd w:id="14"/>
     </w:p>
     <w:p>
       <w:r>
@@ -4792,8 +4896,8 @@
       <w:pPr>
         <w:pStyle w:val="Rubrik2"/>
       </w:pPr>
-      <w:bookmarkStart w:id="18" w:name="_Toc272562945"/>
-      <w:bookmarkStart w:id="19" w:name="_Toc163300882"/>
+      <w:bookmarkStart w:id="17" w:name="_Toc283620680"/>
+      <w:bookmarkStart w:id="18" w:name="_Toc163300882"/>
       <w:r>
         <w:t xml:space="preserve">Version </w:t>
       </w:r>
@@ -4817,7 +4921,7 @@
         <w:r>
           <w:t>0</w:t>
         </w:r>
-        <w:bookmarkEnd w:id="18"/>
+        <w:bookmarkEnd w:id="17"/>
       </w:fldSimple>
     </w:p>
     <w:p>
@@ -5250,11 +5354,11 @@
       <w:pPr>
         <w:pStyle w:val="Rubrik2"/>
       </w:pPr>
-      <w:bookmarkStart w:id="20" w:name="_Toc272562946"/>
+      <w:bookmarkStart w:id="19" w:name="_Toc283620681"/>
       <w:r>
         <w:t>Version 3.0.0</w:t>
       </w:r>
-      <w:bookmarkEnd w:id="20"/>
+      <w:bookmarkEnd w:id="19"/>
     </w:p>
     <w:p>
       <w:r>
@@ -5399,8 +5503,8 @@
       <w:pPr>
         <w:pStyle w:val="Rubrik1"/>
       </w:pPr>
-      <w:bookmarkStart w:id="21" w:name="_Toc272562947"/>
-      <w:bookmarkEnd w:id="19"/>
+      <w:bookmarkStart w:id="20" w:name="_Toc283620682"/>
+      <w:bookmarkEnd w:id="18"/>
       <w:r>
         <w:t>T</w:t>
       </w:r>
@@ -5410,7 +5514,7 @@
       <w:r>
         <w:t>ens arkitektur</w:t>
       </w:r>
-      <w:bookmarkEnd w:id="21"/>
+      <w:bookmarkEnd w:id="20"/>
     </w:p>
     <w:p>
       <w:r>
@@ -5421,11 +5525,11 @@
       <w:pPr>
         <w:pStyle w:val="Rubrik2"/>
       </w:pPr>
-      <w:bookmarkStart w:id="22" w:name="_Toc272562948"/>
+      <w:bookmarkStart w:id="21" w:name="_Toc283620683"/>
       <w:r>
         <w:t>Skapa och hantera intyg från ett journalsystem</w:t>
       </w:r>
-      <w:bookmarkEnd w:id="22"/>
+      <w:bookmarkEnd w:id="21"/>
     </w:p>
     <w:p>
       <w:r>
@@ -6886,11 +6990,11 @@
       <w:pPr>
         <w:pStyle w:val="Rubrik2"/>
       </w:pPr>
-      <w:bookmarkStart w:id="23" w:name="_Toc272562949"/>
+      <w:bookmarkStart w:id="22" w:name="_Toc283620684"/>
       <w:r>
         <w:t>Invånarens hantering av läkarintyg</w:t>
       </w:r>
-      <w:bookmarkEnd w:id="23"/>
+      <w:bookmarkEnd w:id="22"/>
     </w:p>
     <w:p>
       <w:r>
@@ -7873,15 +7977,73 @@
       <w:pPr>
         <w:pStyle w:val="Rubrik2"/>
       </w:pPr>
-      <w:bookmarkStart w:id="24" w:name="_Toc272562950"/>
+      <w:bookmarkStart w:id="23" w:name="_Ref283303373"/>
+      <w:bookmarkStart w:id="24" w:name="_Ref283367211"/>
+      <w:bookmarkStart w:id="25" w:name="_Toc283620685"/>
       <w:r>
         <w:t>Ärendehantering för ett läkarintyg</w:t>
       </w:r>
+      <w:bookmarkEnd w:id="23"/>
       <w:bookmarkEnd w:id="24"/>
+      <w:bookmarkEnd w:id="25"/>
     </w:p>
     <w:p>
       <w:r>
-        <w:t>Nedanstående diagram visar hur ett ärende som består av frågor och svar hanteras. Ett ärende består alltid endast av en fråga och ett svar. Om ett nytt läkakrintyg behöver skapas följs flödet för ”Skapa och hantera läkarintyg från ett journalsystem”.</w:t>
+        <w:t>Ne</w:t>
+      </w:r>
+      <w:r>
+        <w:t>danstående diagram visar hur</w:t>
+      </w:r>
+      <w:r>
+        <w:t xml:space="preserve"> ärende</w:t>
+      </w:r>
+      <w:r>
+        <w:t>n, bestående</w:t>
+      </w:r>
+      <w:r>
+        <w:t xml:space="preserve"> av frågor och svar</w:t>
+      </w:r>
+      <w:r>
+        <w:t>,</w:t>
+      </w:r>
+      <w:r>
+        <w:t xml:space="preserve"> hanteras. Ett ärende består alltid </w:t>
+      </w:r>
+      <w:r>
+        <w:t>av</w:t>
+      </w:r>
+      <w:r>
+        <w:t xml:space="preserve"> en</w:t>
+      </w:r>
+      <w:r>
+        <w:t xml:space="preserve"> och endast </w:t>
+      </w:r>
+      <w:r>
+        <w:t>en fråga</w:t>
+      </w:r>
+      <w:r>
+        <w:t>,</w:t>
+      </w:r>
+      <w:r>
+        <w:t xml:space="preserve"> och</w:t>
+      </w:r>
+      <w:r>
+        <w:t xml:space="preserve"> </w:t>
+      </w:r>
+      <w:r>
+        <w:t xml:space="preserve">ett </w:t>
+      </w:r>
+      <w:r>
+        <w:t>eventuellt</w:t>
+      </w:r>
+      <w:r>
+        <w:t xml:space="preserve"> svar</w:t>
+      </w:r>
+      <w:r>
+        <w:t xml:space="preserve"> på denna fråga</w:t>
+      </w:r>
+      <w:r>
+        <w:t>. Om ett nytt läkakrintyg behöver skapas följs flödet för ”Skapa och hantera läkarintyg från ett journalsystem”.</w:t>
       </w:r>
     </w:p>
     <w:p/>
@@ -7891,10 +8053,10 @@
           <w:lang w:eastAsia="sv-SE"/>
         </w:rPr>
         <w:drawing>
-          <wp:inline distT="0" distB="0" distL="0" distR="0" wp14:anchorId="2FC68C4F" wp14:editId="6F0170D0">
-            <wp:extent cx="6304280" cy="3402330"/>
-            <wp:effectExtent l="0" t="0" r="0" b="1270"/>
-            <wp:docPr id="8" name="Picture 5" descr="Description: Ärendehantering"/>
+          <wp:inline distT="0" distB="0" distL="0" distR="0" wp14:anchorId="37BD8801" wp14:editId="342DC8C4">
+            <wp:extent cx="6300470" cy="3372672"/>
+            <wp:effectExtent l="0" t="0" r="0" b="5715"/>
+            <wp:docPr id="14" name="Bild 2"/>
             <wp:cNvGraphicFramePr>
               <a:graphicFrameLocks xmlns:a="http://schemas.openxmlformats.org/drawingml/2006/main" noChangeAspect="1"/>
             </wp:cNvGraphicFramePr>
@@ -7902,7 +8064,7 @@
               <a:graphicData uri="http://schemas.openxmlformats.org/drawingml/2006/picture">
                 <pic:pic xmlns:pic="http://schemas.openxmlformats.org/drawingml/2006/picture">
                   <pic:nvPicPr>
-                    <pic:cNvPr id="0" name="Picture 5" descr="Description: Ärendehantering"/>
+                    <pic:cNvPr id="0" name="Picture 2"/>
                     <pic:cNvPicPr>
                       <a:picLocks noChangeAspect="1" noChangeArrowheads="1"/>
                     </pic:cNvPicPr>
@@ -7923,7 +8085,7 @@
                   <pic:spPr bwMode="auto">
                     <a:xfrm>
                       <a:off x="0" y="0"/>
-                      <a:ext cx="6304280" cy="3402330"/>
+                      <a:ext cx="6300470" cy="3372672"/>
                     </a:xfrm>
                     <a:prstGeom prst="rect">
                       <a:avLst/>
@@ -7938,6 +8100,12 @@
             </a:graphic>
           </wp:inline>
         </w:drawing>
+      </w:r>
+      <w:r>
+        <w:rPr>
+          <w:lang w:eastAsia="sv-SE"/>
+        </w:rPr>
+        <w:t xml:space="preserve"> </w:t>
       </w:r>
     </w:p>
     <w:p>
@@ -8708,9 +8876,11 @@
       <w:pPr>
         <w:pStyle w:val="Rubrik3"/>
       </w:pPr>
+      <w:bookmarkStart w:id="26" w:name="_Ref283366919"/>
       <w:r>
         <w:t>Sekvensdiagram</w:t>
       </w:r>
+      <w:bookmarkEnd w:id="26"/>
     </w:p>
     <w:p>
       <w:r>
@@ -8724,10 +8894,10 @@
           <w:lang w:eastAsia="sv-SE"/>
         </w:rPr>
         <w:drawing>
-          <wp:inline distT="0" distB="0" distL="0" distR="0" wp14:anchorId="2551CBA8" wp14:editId="4DFEBBAE">
-            <wp:extent cx="5345430" cy="3367405"/>
-            <wp:effectExtent l="0" t="0" r="0" b="10795"/>
-            <wp:docPr id="9" name="Picture 10" descr="Description: Ärendehantering"/>
+          <wp:inline distT="0" distB="0" distL="0" distR="0" wp14:anchorId="28466474" wp14:editId="441F6C90">
+            <wp:extent cx="6191534" cy="3901440"/>
+            <wp:effectExtent l="0" t="0" r="6350" b="10160"/>
+            <wp:docPr id="15" name="Bild 3"/>
             <wp:cNvGraphicFramePr>
               <a:graphicFrameLocks xmlns:a="http://schemas.openxmlformats.org/drawingml/2006/main" noChangeAspect="1"/>
             </wp:cNvGraphicFramePr>
@@ -8735,7 +8905,7 @@
               <a:graphicData uri="http://schemas.openxmlformats.org/drawingml/2006/picture">
                 <pic:pic xmlns:pic="http://schemas.openxmlformats.org/drawingml/2006/picture">
                   <pic:nvPicPr>
-                    <pic:cNvPr id="0" name="Picture 10" descr="Description: Ärendehantering"/>
+                    <pic:cNvPr id="0" name="Picture 3"/>
                     <pic:cNvPicPr>
                       <a:picLocks noChangeAspect="1" noChangeArrowheads="1"/>
                     </pic:cNvPicPr>
@@ -8756,7 +8926,7 @@
                   <pic:spPr bwMode="auto">
                     <a:xfrm>
                       <a:off x="0" y="0"/>
-                      <a:ext cx="5345430" cy="3367405"/>
+                      <a:ext cx="6192089" cy="3901790"/>
                     </a:xfrm>
                     <a:prstGeom prst="rect">
                       <a:avLst/>
@@ -8772,6 +8942,12 @@
           </wp:inline>
         </w:drawing>
       </w:r>
+      <w:r>
+        <w:rPr>
+          <w:lang w:eastAsia="sv-SE"/>
+        </w:rPr>
+        <w:t xml:space="preserve"> </w:t>
+      </w:r>
     </w:p>
     <w:p/>
     <w:p>
@@ -8813,11 +8989,11 @@
       <w:pPr>
         <w:pStyle w:val="Rubrik2"/>
       </w:pPr>
-      <w:bookmarkStart w:id="25" w:name="_Toc272562951"/>
+      <w:bookmarkStart w:id="27" w:name="_Toc283620686"/>
       <w:r>
         <w:t>Ärendelåda</w:t>
       </w:r>
-      <w:bookmarkEnd w:id="25"/>
+      <w:bookmarkEnd w:id="27"/>
     </w:p>
     <w:p>
       <w:r>
@@ -9610,11 +9786,11 @@
       <w:pPr>
         <w:pStyle w:val="Rubrik2"/>
       </w:pPr>
-      <w:bookmarkStart w:id="26" w:name="_Toc272562952"/>
+      <w:bookmarkStart w:id="28" w:name="_Toc283620687"/>
       <w:r>
         <w:t>Obligatoriska kontrakt</w:t>
       </w:r>
-      <w:bookmarkEnd w:id="26"/>
+      <w:bookmarkEnd w:id="28"/>
     </w:p>
     <w:p>
       <w:r>
@@ -10678,11 +10854,11 @@
       <w:pPr>
         <w:pStyle w:val="Rubrik2"/>
       </w:pPr>
-      <w:bookmarkStart w:id="27" w:name="_Toc272562953"/>
+      <w:bookmarkStart w:id="29" w:name="_Toc283620688"/>
       <w:r>
         <w:t>Adressering</w:t>
       </w:r>
-      <w:bookmarkEnd w:id="27"/>
+      <w:bookmarkEnd w:id="29"/>
     </w:p>
     <w:p>
       <w:pPr>
@@ -10790,11 +10966,11 @@
       <w:pPr>
         <w:pStyle w:val="Rubrik2"/>
       </w:pPr>
-      <w:bookmarkStart w:id="28" w:name="_Toc272562954"/>
+      <w:bookmarkStart w:id="30" w:name="_Toc283620689"/>
       <w:r>
         <w:t>Aggregering och engagemangsindex</w:t>
       </w:r>
-      <w:bookmarkEnd w:id="28"/>
+      <w:bookmarkEnd w:id="30"/>
     </w:p>
     <w:p>
       <w:r>
@@ -10805,16 +10981,16 @@
       <w:pPr>
         <w:pStyle w:val="Rubrik1"/>
       </w:pPr>
-      <w:bookmarkStart w:id="29" w:name="_Toc224960921"/>
-      <w:bookmarkStart w:id="30" w:name="_Toc272562955"/>
+      <w:bookmarkStart w:id="31" w:name="_Toc224960921"/>
+      <w:bookmarkStart w:id="32" w:name="_Toc283620690"/>
       <w:r>
         <w:t>Tjänstedomänens k</w:t>
       </w:r>
       <w:r>
         <w:t>rav och regler</w:t>
       </w:r>
-      <w:bookmarkEnd w:id="29"/>
-      <w:bookmarkEnd w:id="30"/>
+      <w:bookmarkEnd w:id="31"/>
+      <w:bookmarkEnd w:id="32"/>
     </w:p>
     <w:p>
       <w:r>
@@ -10837,13 +11013,13 @@
       <w:pPr>
         <w:pStyle w:val="Rubrik2"/>
       </w:pPr>
-      <w:bookmarkStart w:id="31" w:name="_Toc354407313"/>
-      <w:bookmarkStart w:id="32" w:name="_Toc272562956"/>
+      <w:bookmarkStart w:id="33" w:name="_Toc354407313"/>
+      <w:bookmarkStart w:id="34" w:name="_Toc283620691"/>
       <w:r>
         <w:t>Informationssäkerhet och juridik</w:t>
       </w:r>
-      <w:bookmarkEnd w:id="31"/>
-      <w:bookmarkEnd w:id="32"/>
+      <w:bookmarkEnd w:id="33"/>
+      <w:bookmarkEnd w:id="34"/>
     </w:p>
     <w:p>
       <w:pPr>
@@ -10857,22 +11033,22 @@
       <w:pPr>
         <w:pStyle w:val="Rubrik4"/>
         <w:rPr>
-          <w:del w:id="33" w:author="Mats Ekhammar" w:date="2013-05-10T18:15:00Z"/>
+          <w:del w:id="35" w:author="Mats Ekhammar" w:date="2013-05-10T18:15:00Z"/>
         </w:rPr>
       </w:pPr>
-      <w:commentRangeStart w:id="34"/>
-      <w:del w:id="35" w:author="Mats Ekhammar" w:date="2013-05-10T18:15:00Z">
+      <w:commentRangeStart w:id="36"/>
+      <w:del w:id="37" w:author="Mats Ekhammar" w:date="2013-05-10T18:15:00Z">
         <w:r>
           <w:delText>tillgänglighet, svarstid,</w:delText>
         </w:r>
-        <w:commentRangeEnd w:id="34"/>
+        <w:commentRangeEnd w:id="36"/>
         <w:r>
           <w:rPr>
             <w:rStyle w:val="Kommentarsreferens"/>
             <w:i/>
             <w:lang w:val="en-GB"/>
           </w:rPr>
-          <w:commentReference w:id="34"/>
+          <w:commentReference w:id="36"/>
         </w:r>
       </w:del>
     </w:p>
@@ -10893,32 +11069,32 @@
       <w:r>
         <w:t>Detta betyder att de krav som PDL (Patient Data Lagen) ställer på hur informationen hanteras skall beaktas.</w:t>
       </w:r>
-      <w:ins w:id="36" w:author="Mats Ekhammar" w:date="2013-05-10T18:21:00Z">
+      <w:ins w:id="38" w:author="Mats Ekhammar" w:date="2013-05-10T18:21:00Z">
         <w:r>
           <w:t xml:space="preserve"> En tjänsteproducent ger åtkomst till sina tjänster genom </w:t>
         </w:r>
       </w:ins>
-      <w:ins w:id="37" w:author="Mats Ekhammar" w:date="2013-05-10T18:23:00Z">
+      <w:ins w:id="39" w:author="Mats Ekhammar" w:date="2013-05-10T18:23:00Z">
         <w:r>
           <w:t xml:space="preserve">avtal </w:t>
         </w:r>
       </w:ins>
-      <w:ins w:id="38" w:author="Mats Ekhammar" w:date="2013-05-10T18:24:00Z">
+      <w:ins w:id="40" w:author="Mats Ekhammar" w:date="2013-05-10T18:24:00Z">
         <w:r>
           <w:t>som Tjänsteplattformen hanterar</w:t>
         </w:r>
       </w:ins>
-      <w:ins w:id="39" w:author="Mats Ekhammar" w:date="2013-05-10T18:25:00Z">
+      <w:ins w:id="41" w:author="Mats Ekhammar" w:date="2013-05-10T18:25:00Z">
         <w:r>
           <w:t xml:space="preserve"> och verkställer för en tjänstekonsument</w:t>
         </w:r>
       </w:ins>
-      <w:ins w:id="40" w:author="Mats Ekhammar" w:date="2013-05-10T18:24:00Z">
+      <w:ins w:id="42" w:author="Mats Ekhammar" w:date="2013-05-10T18:24:00Z">
         <w:r>
           <w:t xml:space="preserve">. </w:t>
         </w:r>
       </w:ins>
-      <w:ins w:id="41" w:author="Mats Ekhammar" w:date="2013-05-10T18:21:00Z">
+      <w:ins w:id="43" w:author="Mats Ekhammar" w:date="2013-05-10T18:21:00Z">
         <w:r>
           <w:t xml:space="preserve"> </w:t>
         </w:r>
@@ -10928,25 +11104,25 @@
       <w:pPr>
         <w:pStyle w:val="Rubrik3"/>
         <w:rPr>
-          <w:del w:id="42" w:author="Mats Ekhammar" w:date="2013-05-10T18:26:00Z"/>
+          <w:del w:id="44" w:author="Mats Ekhammar" w:date="2013-05-10T18:26:00Z"/>
         </w:rPr>
       </w:pPr>
-      <w:del w:id="43" w:author="Mats Ekhammar" w:date="2013-05-10T18:26:00Z">
+      <w:del w:id="45" w:author="Mats Ekhammar" w:date="2013-05-10T18:26:00Z">
         <w:r>
           <w:delText xml:space="preserve">För en tjänsteproducent gäller det främst hur dessa uppgifter hanteras och åtkomsten till </w:delText>
         </w:r>
-        <w:commentRangeStart w:id="44"/>
+        <w:commentRangeStart w:id="46"/>
         <w:r>
           <w:delText>dessa</w:delText>
         </w:r>
-        <w:commentRangeEnd w:id="44"/>
+        <w:commentRangeEnd w:id="46"/>
         <w:r>
           <w:rPr>
             <w:rStyle w:val="Kommentarsreferens"/>
             <w:i/>
             <w:lang w:val="en-GB"/>
           </w:rPr>
-          <w:commentReference w:id="44"/>
+          <w:commentReference w:id="46"/>
         </w:r>
         <w:r>
           <w:delText>.</w:delText>
@@ -10965,10 +11141,10 @@
       <w:pPr>
         <w:pStyle w:val="Rubrik4"/>
         <w:rPr>
-          <w:del w:id="45" w:author="Mats Ekhammar" w:date="2013-05-10T18:16:00Z"/>
+          <w:del w:id="47" w:author="Mats Ekhammar" w:date="2013-05-10T18:16:00Z"/>
         </w:rPr>
       </w:pPr>
-      <w:del w:id="46" w:author="Mats Ekhammar" w:date="2013-05-10T18:16:00Z">
+      <w:del w:id="48" w:author="Mats Ekhammar" w:date="2013-05-10T18:16:00Z">
         <w:r>
           <w:delText xml:space="preserve">uppfyllande </w:delText>
         </w:r>
@@ -11055,11 +11231,11 @@
       <w:pPr>
         <w:pStyle w:val="Rubrik2"/>
       </w:pPr>
-      <w:bookmarkStart w:id="47" w:name="_Toc272562957"/>
+      <w:bookmarkStart w:id="49" w:name="_Toc283620692"/>
       <w:r>
         <w:t>Felhantering</w:t>
       </w:r>
-      <w:bookmarkEnd w:id="47"/>
+      <w:bookmarkEnd w:id="49"/>
     </w:p>
     <w:p>
       <w:r>
@@ -11293,11 +11469,11 @@
       <w:pPr>
         <w:pStyle w:val="Rubrik2"/>
       </w:pPr>
-      <w:bookmarkStart w:id="48" w:name="_Toc272562958"/>
+      <w:bookmarkStart w:id="50" w:name="_Toc283620693"/>
       <w:r>
         <w:t>Krav på en tjänstekonsument</w:t>
       </w:r>
-      <w:bookmarkEnd w:id="48"/>
+      <w:bookmarkEnd w:id="50"/>
     </w:p>
     <w:p>
       <w:pPr>
@@ -11346,11 +11522,11 @@
       <w:pPr>
         <w:pStyle w:val="Rubrik2"/>
       </w:pPr>
-      <w:bookmarkStart w:id="49" w:name="_Toc272562959"/>
+      <w:bookmarkStart w:id="51" w:name="_Toc283620694"/>
       <w:r>
         <w:t>Krav på en tjänsteproducent</w:t>
       </w:r>
-      <w:bookmarkEnd w:id="49"/>
+      <w:bookmarkEnd w:id="51"/>
     </w:p>
     <w:p>
       <w:pPr>
@@ -11614,22 +11790,22 @@
       <w:pPr>
         <w:pStyle w:val="Rubrik1"/>
       </w:pPr>
-      <w:bookmarkStart w:id="50" w:name="_Toc224960922"/>
-      <w:bookmarkStart w:id="51" w:name="_Toc272562960"/>
+      <w:bookmarkStart w:id="52" w:name="_Toc224960922"/>
+      <w:bookmarkStart w:id="53" w:name="_Toc283620695"/>
+      <w:bookmarkEnd w:id="14"/>
       <w:bookmarkEnd w:id="15"/>
       <w:bookmarkEnd w:id="16"/>
-      <w:bookmarkEnd w:id="17"/>
       <w:r>
         <w:t xml:space="preserve">Tjänstedomänens </w:t>
       </w:r>
-      <w:bookmarkEnd w:id="50"/>
+      <w:bookmarkEnd w:id="52"/>
       <w:r>
         <w:t>meddelandemodeller</w:t>
       </w:r>
-      <w:bookmarkEnd w:id="51"/>
+      <w:bookmarkEnd w:id="53"/>
     </w:p>
     <w:p>
-      <w:bookmarkStart w:id="52" w:name="_Toc224960923"/>
+      <w:bookmarkStart w:id="54" w:name="_Toc224960923"/>
       <w:r>
         <w:t>Här beskrivs de meddelandemodeller som tjänstekontrakten bygger på. För varje meddelandemodell beskrivs hur mappning ser ut mot V-TIM version 2.0</w:t>
       </w:r>
@@ -11647,13 +11823,13 @@
       <w:pPr>
         <w:pStyle w:val="Rubrik2"/>
       </w:pPr>
-      <w:bookmarkStart w:id="53" w:name="_Toc226715225"/>
-      <w:bookmarkStart w:id="54" w:name="_Toc272562961"/>
+      <w:bookmarkStart w:id="55" w:name="_Toc226715225"/>
+      <w:bookmarkStart w:id="56" w:name="_Toc283620696"/>
       <w:r>
         <w:t>V-MIM Läkarintyg 7263</w:t>
       </w:r>
-      <w:bookmarkEnd w:id="53"/>
-      <w:bookmarkEnd w:id="54"/>
+      <w:bookmarkEnd w:id="55"/>
+      <w:bookmarkEnd w:id="56"/>
     </w:p>
     <w:p>
       <w:pPr>
@@ -12188,7 +12364,7 @@
                 <w:szCs w:val="22"/>
               </w:rPr>
             </w:pPr>
-            <w:bookmarkStart w:id="55" w:name="_Toc341085382"/>
+            <w:bookmarkStart w:id="57" w:name="_Toc341085382"/>
             <w:r>
               <w:rPr>
                 <w:rFonts w:ascii="Calibri" w:hAnsi="Calibri"/>
@@ -12199,7 +12375,7 @@
               </w:rPr>
               <w:t>Arbetsförmåga nedsättning</w:t>
             </w:r>
-            <w:bookmarkEnd w:id="55"/>
+            <w:bookmarkEnd w:id="57"/>
           </w:p>
         </w:tc>
         <w:tc>
@@ -12398,7 +12574,7 @@
                 <w:szCs w:val="22"/>
               </w:rPr>
             </w:pPr>
-            <w:bookmarkStart w:id="56" w:name="_Toc341085383"/>
+            <w:bookmarkStart w:id="58" w:name="_Toc341085383"/>
             <w:r>
               <w:rPr>
                 <w:rFonts w:ascii="Calibri" w:hAnsi="Calibri"/>
@@ -12409,7 +12585,7 @@
               </w:rPr>
               <w:t>Arbetsuppgift</w:t>
             </w:r>
-            <w:bookmarkEnd w:id="56"/>
+            <w:bookmarkEnd w:id="58"/>
           </w:p>
         </w:tc>
         <w:tc>
@@ -13419,11 +13595,11 @@
                 <w:szCs w:val="22"/>
               </w:rPr>
             </w:pPr>
-            <w:bookmarkStart w:id="57" w:name="_Toc182360194"/>
-            <w:bookmarkStart w:id="58" w:name="_Toc182360354"/>
-            <w:bookmarkStart w:id="59" w:name="_Toc182362280"/>
-            <w:bookmarkStart w:id="60" w:name="_Toc185645925"/>
-            <w:bookmarkStart w:id="61" w:name="_Toc341085387"/>
+            <w:bookmarkStart w:id="59" w:name="_Toc182360194"/>
+            <w:bookmarkStart w:id="60" w:name="_Toc182360354"/>
+            <w:bookmarkStart w:id="61" w:name="_Toc182362280"/>
+            <w:bookmarkStart w:id="62" w:name="_Toc185645925"/>
+            <w:bookmarkStart w:id="63" w:name="_Toc341085387"/>
             <w:r>
               <w:rPr>
                 <w:rFonts w:ascii="Calibri" w:hAnsi="Calibri"/>
@@ -13434,11 +13610,11 @@
               </w:rPr>
               <w:t>HoS-Personal</w:t>
             </w:r>
-            <w:bookmarkEnd w:id="57"/>
-            <w:bookmarkEnd w:id="58"/>
             <w:bookmarkEnd w:id="59"/>
             <w:bookmarkEnd w:id="60"/>
             <w:bookmarkEnd w:id="61"/>
+            <w:bookmarkEnd w:id="62"/>
+            <w:bookmarkEnd w:id="63"/>
           </w:p>
         </w:tc>
         <w:tc>
@@ -13689,7 +13865,7 @@
                 <w:szCs w:val="22"/>
               </w:rPr>
             </w:pPr>
-            <w:bookmarkStart w:id="62" w:name="_Toc341085388"/>
+            <w:bookmarkStart w:id="64" w:name="_Toc341085388"/>
             <w:r>
               <w:rPr>
                 <w:rFonts w:ascii="Calibri" w:hAnsi="Calibri"/>
@@ -13700,7 +13876,7 @@
               </w:rPr>
               <w:t>Läkarutlåtande</w:t>
             </w:r>
-            <w:bookmarkEnd w:id="62"/>
+            <w:bookmarkEnd w:id="64"/>
           </w:p>
         </w:tc>
         <w:tc>
@@ -14040,7 +14216,7 @@
                 <w:szCs w:val="22"/>
               </w:rPr>
             </w:pPr>
-            <w:bookmarkStart w:id="63" w:name="_Toc341085389"/>
+            <w:bookmarkStart w:id="65" w:name="_Toc341085389"/>
             <w:r>
               <w:rPr>
                 <w:rFonts w:ascii="Calibri" w:hAnsi="Calibri"/>
@@ -14051,7 +14227,7 @@
               </w:rPr>
               <w:t>Medicinskt tillstånd</w:t>
             </w:r>
-            <w:bookmarkEnd w:id="63"/>
+            <w:bookmarkEnd w:id="65"/>
           </w:p>
         </w:tc>
         <w:tc>
@@ -14242,12 +14418,12 @@
                 <w:szCs w:val="22"/>
               </w:rPr>
             </w:pPr>
-            <w:bookmarkStart w:id="64" w:name="_Toc176141584"/>
-            <w:bookmarkStart w:id="65" w:name="_Toc182360193"/>
-            <w:bookmarkStart w:id="66" w:name="_Toc182360353"/>
-            <w:bookmarkStart w:id="67" w:name="_Toc182362279"/>
-            <w:bookmarkStart w:id="68" w:name="_Toc185645924"/>
-            <w:bookmarkStart w:id="69" w:name="_Toc341085390"/>
+            <w:bookmarkStart w:id="66" w:name="_Toc176141584"/>
+            <w:bookmarkStart w:id="67" w:name="_Toc182360193"/>
+            <w:bookmarkStart w:id="68" w:name="_Toc182360353"/>
+            <w:bookmarkStart w:id="69" w:name="_Toc182362279"/>
+            <w:bookmarkStart w:id="70" w:name="_Toc185645924"/>
+            <w:bookmarkStart w:id="71" w:name="_Toc341085390"/>
             <w:r>
               <w:rPr>
                 <w:rFonts w:ascii="Calibri" w:hAnsi="Calibri"/>
@@ -14258,12 +14434,12 @@
               </w:rPr>
               <w:t>Patient</w:t>
             </w:r>
-            <w:bookmarkEnd w:id="64"/>
-            <w:bookmarkEnd w:id="65"/>
             <w:bookmarkEnd w:id="66"/>
             <w:bookmarkEnd w:id="67"/>
             <w:bookmarkEnd w:id="68"/>
             <w:bookmarkEnd w:id="69"/>
+            <w:bookmarkEnd w:id="70"/>
+            <w:bookmarkEnd w:id="71"/>
           </w:p>
         </w:tc>
         <w:tc>
@@ -14744,8 +14920,8 @@
                 <w:szCs w:val="22"/>
               </w:rPr>
             </w:pPr>
-            <w:bookmarkStart w:id="70" w:name="_Toc185645928"/>
-            <w:bookmarkStart w:id="71" w:name="_Toc341085392"/>
+            <w:bookmarkStart w:id="72" w:name="_Toc185645928"/>
+            <w:bookmarkStart w:id="73" w:name="_Toc341085392"/>
             <w:r>
               <w:rPr>
                 <w:rFonts w:ascii="Calibri" w:hAnsi="Calibri"/>
@@ -14756,8 +14932,8 @@
               </w:rPr>
               <w:t>Sysselsättning</w:t>
             </w:r>
-            <w:bookmarkEnd w:id="70"/>
-            <w:bookmarkEnd w:id="71"/>
+            <w:bookmarkEnd w:id="72"/>
+            <w:bookmarkEnd w:id="73"/>
           </w:p>
         </w:tc>
         <w:tc>
@@ -14879,7 +15055,7 @@
                 <w:szCs w:val="22"/>
               </w:rPr>
             </w:pPr>
-            <w:bookmarkStart w:id="72" w:name="_Toc341085393"/>
+            <w:bookmarkStart w:id="74" w:name="_Toc341085393"/>
             <w:r>
               <w:rPr>
                 <w:rFonts w:ascii="Calibri" w:hAnsi="Calibri"/>
@@ -14890,7 +15066,7 @@
               </w:rPr>
               <w:t>Vårdgivare</w:t>
             </w:r>
-            <w:bookmarkEnd w:id="72"/>
+            <w:bookmarkEnd w:id="74"/>
           </w:p>
         </w:tc>
         <w:tc>
@@ -15050,11 +15226,11 @@
                 <w:szCs w:val="22"/>
               </w:rPr>
             </w:pPr>
-            <w:bookmarkStart w:id="73" w:name="_Toc182360197"/>
-            <w:bookmarkStart w:id="74" w:name="_Toc182360357"/>
-            <w:bookmarkStart w:id="75" w:name="_Toc182362283"/>
-            <w:bookmarkStart w:id="76" w:name="_Toc185645927"/>
-            <w:bookmarkStart w:id="77" w:name="_Toc341085394"/>
+            <w:bookmarkStart w:id="75" w:name="_Toc182360197"/>
+            <w:bookmarkStart w:id="76" w:name="_Toc182360357"/>
+            <w:bookmarkStart w:id="77" w:name="_Toc182362283"/>
+            <w:bookmarkStart w:id="78" w:name="_Toc185645927"/>
+            <w:bookmarkStart w:id="79" w:name="_Toc341085394"/>
             <w:r>
               <w:rPr>
                 <w:rFonts w:ascii="Calibri" w:hAnsi="Calibri"/>
@@ -15065,11 +15241,11 @@
               </w:rPr>
               <w:t>Vårdkontakt</w:t>
             </w:r>
-            <w:bookmarkEnd w:id="73"/>
-            <w:bookmarkEnd w:id="74"/>
             <w:bookmarkEnd w:id="75"/>
             <w:bookmarkEnd w:id="76"/>
             <w:bookmarkEnd w:id="77"/>
+            <w:bookmarkEnd w:id="78"/>
+            <w:bookmarkEnd w:id="79"/>
           </w:p>
         </w:tc>
         <w:tc>
@@ -15211,16 +15387,16 @@
       </w:tr>
     </w:tbl>
     <w:p>
-      <w:bookmarkStart w:id="78" w:name="_Toc176141590"/>
-      <w:bookmarkStart w:id="79" w:name="_Toc176141594"/>
-      <w:bookmarkStart w:id="80" w:name="_Toc182360207"/>
-      <w:bookmarkStart w:id="81" w:name="_Toc182360366"/>
-      <w:bookmarkStart w:id="82" w:name="_Toc182362292"/>
-      <w:bookmarkEnd w:id="78"/>
-      <w:bookmarkEnd w:id="79"/>
+      <w:bookmarkStart w:id="80" w:name="_Toc176141590"/>
+      <w:bookmarkStart w:id="81" w:name="_Toc176141594"/>
+      <w:bookmarkStart w:id="82" w:name="_Toc182360207"/>
+      <w:bookmarkStart w:id="83" w:name="_Toc182360366"/>
+      <w:bookmarkStart w:id="84" w:name="_Toc182362292"/>
       <w:bookmarkEnd w:id="80"/>
       <w:bookmarkEnd w:id="81"/>
       <w:bookmarkEnd w:id="82"/>
+      <w:bookmarkEnd w:id="83"/>
+      <w:bookmarkEnd w:id="84"/>
     </w:p>
     <w:p>
       <w:pPr>
@@ -15229,11 +15405,11 @@
       <w:r>
         <w:br w:type="page"/>
       </w:r>
-      <w:bookmarkStart w:id="83" w:name="_Toc272562962"/>
+      <w:bookmarkStart w:id="85" w:name="_Toc283620697"/>
       <w:r>
         <w:t>V-MIM Funktionen för elektronisk ärendekommunikation</w:t>
       </w:r>
-      <w:bookmarkEnd w:id="83"/>
+      <w:bookmarkEnd w:id="85"/>
     </w:p>
     <w:p>
       <w:r>
@@ -18020,11 +18196,11 @@
       <w:pPr>
         <w:pStyle w:val="Rubrik2"/>
       </w:pPr>
-      <w:bookmarkStart w:id="84" w:name="_Toc272562963"/>
+      <w:bookmarkStart w:id="86" w:name="_Toc283620698"/>
       <w:r>
         <w:t>Format regler</w:t>
       </w:r>
-      <w:bookmarkEnd w:id="84"/>
+      <w:bookmarkEnd w:id="86"/>
     </w:p>
     <w:p>
       <w:pPr>
@@ -18082,22 +18258,22 @@
       <w:pPr>
         <w:pStyle w:val="Rubrik1"/>
       </w:pPr>
-      <w:bookmarkStart w:id="85" w:name="_Toc272562964"/>
+      <w:bookmarkStart w:id="87" w:name="_Toc283620699"/>
       <w:r>
         <w:t>Tjänstekontrakt</w:t>
       </w:r>
-      <w:bookmarkEnd w:id="52"/>
-      <w:bookmarkEnd w:id="85"/>
+      <w:bookmarkEnd w:id="54"/>
+      <w:bookmarkEnd w:id="87"/>
     </w:p>
     <w:p>
       <w:pPr>
         <w:pStyle w:val="Rubrik2"/>
       </w:pPr>
-      <w:bookmarkStart w:id="86" w:name="_Toc272562965"/>
+      <w:bookmarkStart w:id="88" w:name="_Toc283620700"/>
       <w:r>
         <w:t>RegisterMedicalCertificate</w:t>
       </w:r>
-      <w:bookmarkEnd w:id="86"/>
+      <w:bookmarkEnd w:id="88"/>
       <w:r>
         <w:t xml:space="preserve"> </w:t>
       </w:r>
@@ -24699,11 +24875,11 @@
       <w:r>
         <w:br w:type="page"/>
       </w:r>
-      <w:bookmarkStart w:id="87" w:name="_Toc272562966"/>
+      <w:bookmarkStart w:id="89" w:name="_Toc283620701"/>
       <w:r>
         <w:t>ReceiveMedicalCertificateQuestion</w:t>
       </w:r>
-      <w:bookmarkEnd w:id="87"/>
+      <w:bookmarkEnd w:id="89"/>
       <w:r>
         <w:t xml:space="preserve"> </w:t>
       </w:r>
@@ -24991,8 +25167,16 @@
               <w:rPr>
                 <w:rFonts w:eastAsia="Batang"/>
               </w:rPr>
-              <w:t>Identitet för denna fråga hos Försäkringskassan</w:t>
-            </w:r>
+              <w:t>Försäkringskassan</w:t>
+            </w:r>
+            <w:r>
+              <w:rPr>
+                <w:rFonts w:eastAsia="Batang"/>
+              </w:rPr>
+              <w:t xml:space="preserve">s referens-id. </w:t>
+            </w:r>
+            <w:bookmarkStart w:id="90" w:name="_GoBack"/>
+            <w:bookmarkEnd w:id="90"/>
           </w:p>
         </w:tc>
         <w:tc>
@@ -28422,11 +28606,11 @@
       <w:r>
         <w:br w:type="page"/>
       </w:r>
-      <w:bookmarkStart w:id="88" w:name="_Toc272562967"/>
+      <w:bookmarkStart w:id="91" w:name="_Toc283620702"/>
       <w:r>
         <w:t>ReceiveMedicalCertificateAnswer</w:t>
       </w:r>
-      <w:bookmarkEnd w:id="88"/>
+      <w:bookmarkEnd w:id="91"/>
       <w:r>
         <w:t xml:space="preserve"> </w:t>
       </w:r>
@@ -32160,11 +32344,11 @@
       <w:r>
         <w:br w:type="page"/>
       </w:r>
-      <w:bookmarkStart w:id="89" w:name="_Toc272562968"/>
+      <w:bookmarkStart w:id="92" w:name="_Toc283620703"/>
       <w:r>
         <w:t>SendMedicalCertificateQuestion</w:t>
       </w:r>
-      <w:bookmarkEnd w:id="89"/>
+      <w:bookmarkEnd w:id="92"/>
       <w:r>
         <w:t xml:space="preserve"> </w:t>
       </w:r>
@@ -35403,11 +35587,11 @@
       <w:r>
         <w:br w:type="page"/>
       </w:r>
-      <w:bookmarkStart w:id="90" w:name="_Toc272562969"/>
+      <w:bookmarkStart w:id="93" w:name="_Toc283620704"/>
       <w:r>
         <w:t>SendMedicalCertificateAnswer</w:t>
       </w:r>
-      <w:bookmarkEnd w:id="90"/>
+      <w:bookmarkEnd w:id="93"/>
       <w:r>
         <w:t xml:space="preserve"> </w:t>
       </w:r>
@@ -38968,11 +39152,11 @@
       <w:r>
         <w:br w:type="page"/>
       </w:r>
-      <w:bookmarkStart w:id="91" w:name="_Toc272562970"/>
+      <w:bookmarkStart w:id="94" w:name="_Toc283620705"/>
       <w:r>
         <w:t>FindAllQuestions</w:t>
       </w:r>
-      <w:bookmarkEnd w:id="91"/>
+      <w:bookmarkEnd w:id="94"/>
       <w:r>
         <w:t xml:space="preserve"> </w:t>
       </w:r>
@@ -40377,11 +40561,11 @@
       <w:r>
         <w:br w:type="page"/>
       </w:r>
-      <w:bookmarkStart w:id="92" w:name="_Toc272562971"/>
+      <w:bookmarkStart w:id="95" w:name="_Toc283620706"/>
       <w:r>
         <w:t>FindAllAnswers</w:t>
       </w:r>
-      <w:bookmarkEnd w:id="92"/>
+      <w:bookmarkEnd w:id="95"/>
       <w:r>
         <w:t xml:space="preserve"> </w:t>
       </w:r>
@@ -41763,11 +41947,11 @@
       <w:r>
         <w:br w:type="page"/>
       </w:r>
-      <w:bookmarkStart w:id="93" w:name="_Toc272562972"/>
+      <w:bookmarkStart w:id="96" w:name="_Toc283620707"/>
       <w:r>
         <w:t>DeleteQuestions</w:t>
       </w:r>
-      <w:bookmarkEnd w:id="93"/>
+      <w:bookmarkEnd w:id="96"/>
       <w:r>
         <w:t xml:space="preserve"> </w:t>
       </w:r>
@@ -42720,11 +42904,11 @@
       <w:r>
         <w:br w:type="page"/>
       </w:r>
-      <w:bookmarkStart w:id="94" w:name="_Toc272562973"/>
+      <w:bookmarkStart w:id="97" w:name="_Toc283620708"/>
       <w:r>
         <w:t>DeleteAnswers</w:t>
       </w:r>
-      <w:bookmarkEnd w:id="94"/>
+      <w:bookmarkEnd w:id="97"/>
       <w:r>
         <w:t xml:space="preserve"> </w:t>
       </w:r>
@@ -43678,11 +43862,11 @@
       <w:r>
         <w:br w:type="page"/>
       </w:r>
-      <w:bookmarkStart w:id="95" w:name="_Toc272562974"/>
+      <w:bookmarkStart w:id="98" w:name="_Toc283620709"/>
       <w:r>
         <w:t>RevokeMedicalCertificate</w:t>
       </w:r>
-      <w:bookmarkEnd w:id="95"/>
+      <w:bookmarkEnd w:id="98"/>
       <w:r>
         <w:t xml:space="preserve"> </w:t>
       </w:r>
@@ -46599,11 +46783,11 @@
       <w:r>
         <w:br w:type="page"/>
       </w:r>
-      <w:bookmarkStart w:id="96" w:name="_Toc272562975"/>
+      <w:bookmarkStart w:id="99" w:name="_Toc283620710"/>
       <w:r>
         <w:t>SendMedicalCertificate</w:t>
       </w:r>
-      <w:bookmarkEnd w:id="96"/>
+      <w:bookmarkEnd w:id="99"/>
       <w:r>
         <w:t xml:space="preserve"> </w:t>
       </w:r>
@@ -49555,11 +49739,11 @@
       <w:r>
         <w:br w:type="page"/>
       </w:r>
-      <w:bookmarkStart w:id="97" w:name="_Toc272562976"/>
+      <w:bookmarkStart w:id="100" w:name="_Toc283620711"/>
       <w:r>
         <w:t>ListCertificates</w:t>
       </w:r>
-      <w:bookmarkEnd w:id="97"/>
+      <w:bookmarkEnd w:id="100"/>
       <w:r>
         <w:t xml:space="preserve"> </w:t>
       </w:r>
@@ -51895,11 +52079,11 @@
       <w:r>
         <w:br w:type="page"/>
       </w:r>
-      <w:bookmarkStart w:id="98" w:name="_Toc272562977"/>
+      <w:bookmarkStart w:id="101" w:name="_Toc283620712"/>
       <w:r>
         <w:t>GetCertificate</w:t>
       </w:r>
-      <w:bookmarkEnd w:id="98"/>
+      <w:bookmarkEnd w:id="101"/>
       <w:r>
         <w:t xml:space="preserve"> </w:t>
       </w:r>
@@ -54005,11 +54189,11 @@
       <w:r>
         <w:br w:type="page"/>
       </w:r>
-      <w:bookmarkStart w:id="99" w:name="_Toc272562978"/>
+      <w:bookmarkStart w:id="102" w:name="_Toc283620713"/>
       <w:r>
         <w:t>SetCertificateStatus</w:t>
       </w:r>
-      <w:bookmarkEnd w:id="99"/>
+      <w:bookmarkEnd w:id="102"/>
       <w:r>
         <w:t xml:space="preserve"> </w:t>
       </w:r>
@@ -55117,7 +55301,7 @@
 
 <file path=word/comments.xml><?xml version="1.0" encoding="utf-8"?>
 <w:comments xmlns:wpc="http://schemas.microsoft.com/office/word/2010/wordprocessingCanvas" xmlns:mo="http://schemas.microsoft.com/office/mac/office/2008/main" xmlns:mc="http://schemas.openxmlformats.org/markup-compatibility/2006" xmlns:mv="urn:schemas-microsoft-com:mac:vml" xmlns:o="urn:schemas-microsoft-com:office:office" xmlns:r="http://schemas.openxmlformats.org/officeDocument/2006/relationships" xmlns:m="http://schemas.openxmlformats.org/officeDocument/2006/math" xmlns:v="urn:schemas-microsoft-com:vml" xmlns:wp14="http://schemas.microsoft.com/office/word/2010/wordprocessingDrawing" xmlns:wp="http://schemas.openxmlformats.org/drawingml/2006/wordprocessingDrawing" xmlns:w10="urn:schemas-microsoft-com:office:word" xmlns:w="http://schemas.openxmlformats.org/wordprocessingml/2006/main" xmlns:w14="http://schemas.microsoft.com/office/word/2010/wordml" xmlns:wpg="http://schemas.microsoft.com/office/word/2010/wordprocessingGroup" xmlns:wpi="http://schemas.microsoft.com/office/word/2010/wordprocessingInk" xmlns:wne="http://schemas.microsoft.com/office/word/2006/wordml" xmlns:wps="http://schemas.microsoft.com/office/word/2010/wordprocessingShape" mc:Ignorable="w14 wp14">
-  <w:comment w:id="34" w:author="Ewa Jerilgård" w:date="2013-05-10T15:41:00Z" w:initials="EJ">
+  <w:comment w:id="36" w:author="Ewa Jerilgård" w:date="2013-05-10T15:41:00Z" w:initials="EJ">
     <w:p>
       <w:pPr>
         <w:pStyle w:val="Kommentarer"/>
@@ -55133,7 +55317,7 @@
       </w:r>
     </w:p>
   </w:comment>
-  <w:comment w:id="44" w:author="Mats Ekhammar" w:date="2013-05-10T18:19:00Z" w:initials="ME">
+  <w:comment w:id="46" w:author="Mats Ekhammar" w:date="2013-05-10T18:19:00Z" w:initials="ME">
     <w:p>
       <w:pPr>
         <w:pStyle w:val="Kommentarer"/>
@@ -55310,7 +55494,7 @@
         <w:szCs w:val="12"/>
       </w:rPr>
     </w:pPr>
-    <w:bookmarkStart w:id="104" w:name="Footer"/>
+    <w:bookmarkStart w:id="107" w:name="Footer"/>
   </w:p>
   <w:p>
     <w:pPr>
@@ -55331,7 +55515,7 @@
       </w:rPr>
     </w:pPr>
   </w:p>
-  <w:bookmarkEnd w:id="104"/>
+  <w:bookmarkEnd w:id="107"/>
   <w:p>
     <w:pPr>
       <w:pStyle w:val="Sidfot"/>
@@ -56490,27 +56674,14 @@
           <w:r>
             <w:t xml:space="preserve"> (</w:t>
           </w:r>
-          <w:r>
-            <w:fldChar w:fldCharType="begin"/>
-          </w:r>
-          <w:r>
-            <w:instrText xml:space="preserve"> NUMPAGES </w:instrText>
-          </w:r>
-          <w:r>
-            <w:fldChar w:fldCharType="separate"/>
-          </w:r>
-          <w:r>
-            <w:rPr>
-              <w:noProof/>
-            </w:rPr>
-            <w:t>48</w:t>
-          </w:r>
-          <w:r>
-            <w:rPr>
-              <w:noProof/>
-            </w:rPr>
-            <w:fldChar w:fldCharType="end"/>
-          </w:r>
+          <w:fldSimple w:instr=" NUMPAGES ">
+            <w:r>
+              <w:rPr>
+                <w:noProof/>
+              </w:rPr>
+              <w:t>48</w:t>
+            </w:r>
+          </w:fldSimple>
           <w:r>
             <w:t>)</w:t>
           </w:r>
@@ -56550,7 +56721,7 @@
             <w:fldChar w:fldCharType="separate"/>
           </w:r>
           <w:r>
-            <w:t>2014-09-26</w:t>
+            <w:t>2015-01-23</w:t>
           </w:r>
           <w:r>
             <w:fldChar w:fldCharType="end"/>
@@ -56680,11 +56851,11 @@
     <w:r>
       <w:tab/>
     </w:r>
-    <w:bookmarkStart w:id="100" w:name="Date"/>
+    <w:bookmarkStart w:id="103" w:name="Date"/>
     <w:r>
       <w:t>23 maj 2013</w:t>
     </w:r>
-    <w:bookmarkEnd w:id="100"/>
+    <w:bookmarkEnd w:id="103"/>
   </w:p>
   <w:p>
     <w:pPr>
@@ -56695,13 +56866,13 @@
     <w:r>
       <w:tab/>
     </w:r>
-    <w:bookmarkStart w:id="101" w:name="LDnr"/>
-    <w:bookmarkEnd w:id="101"/>
+    <w:bookmarkStart w:id="104" w:name="LDnr"/>
+    <w:bookmarkEnd w:id="104"/>
     <w:r>
       <w:t xml:space="preserve"> </w:t>
     </w:r>
-    <w:bookmarkStart w:id="102" w:name="Dnr"/>
-    <w:bookmarkEnd w:id="102"/>
+    <w:bookmarkStart w:id="105" w:name="Dnr"/>
+    <w:bookmarkEnd w:id="105"/>
     <w:r>
       <w:rPr>
         <w:lang w:eastAsia="sv-SE"/>
@@ -56792,7 +56963,7 @@
                               <w:sz w:val="16"/>
                               <w:szCs w:val="16"/>
                             </w:rPr>
-                            <w:t>5</w:t>
+                            <w:t>33</w:t>
                           </w:r>
                           <w:r>
                             <w:rPr>
@@ -56881,7 +57052,7 @@
                         <w:sz w:val="16"/>
                         <w:szCs w:val="16"/>
                       </w:rPr>
-                      <w:t>5</w:t>
+                      <w:t>33</w:t>
                     </w:r>
                     <w:r>
                       <w:rPr>
@@ -56925,8 +57096,8 @@
   </w:p>
   <w:p/>
   <w:p>
-    <w:bookmarkStart w:id="103" w:name="Radera2"/>
-    <w:bookmarkEnd w:id="103"/>
+    <w:bookmarkStart w:id="106" w:name="Radera2"/>
+    <w:bookmarkEnd w:id="106"/>
   </w:p>
 </w:hdr>
 </file>
@@ -57011,15 +57182,7 @@
     </w:r>
     <w:r>
       <w:tab/>
-    </w:r>
-    <w:r>
-      <w:t>10</w:t>
-    </w:r>
-    <w:r>
-      <w:t xml:space="preserve"> </w:t>
-    </w:r>
-    <w:r>
-      <w:t>september 2014</w:t>
+      <w:t>10 september 2014</w:t>
     </w:r>
   </w:p>
   <w:p>
@@ -57146,7 +57309,7 @@
                                 <w:sz w:val="16"/>
                                 <w:szCs w:val="16"/>
                               </w:rPr>
-                              <w:t>2</w:t>
+                              <w:t>1</w:t>
                             </w:r>
                           </w:fldSimple>
                           <w:r>
@@ -57235,7 +57398,7 @@
                           <w:sz w:val="16"/>
                           <w:szCs w:val="16"/>
                         </w:rPr>
-                        <w:t>2</w:t>
+                        <w:t>1</w:t>
                       </w:r>
                     </w:fldSimple>
                     <w:r>
@@ -57404,23 +57567,7 @@
               <w:sz w:val="12"/>
               <w:szCs w:val="12"/>
             </w:rPr>
-            <w:t>Mats</w:t>
-          </w:r>
-          <w:r>
-            <w:rPr>
-              <w:rFonts w:cs="Georgia"/>
-              <w:sz w:val="12"/>
-              <w:szCs w:val="12"/>
-            </w:rPr>
-            <w:t xml:space="preserve"> </w:t>
-          </w:r>
-          <w:r>
-            <w:rPr>
-              <w:rFonts w:cs="Georgia"/>
-              <w:sz w:val="12"/>
-              <w:szCs w:val="12"/>
-            </w:rPr>
-            <w:t>Ekhammar</w:t>
+            <w:t>Mats Ekhammar</w:t>
           </w:r>
         </w:p>
         <w:p>
@@ -57583,7 +57730,7 @@
   <w:abstractNum w:abstractNumId="0">
     <w:nsid w:val="FFFFFF1D"/>
     <w:multiLevelType w:val="multilevel"/>
-    <w:tmpl w:val="34D4203A"/>
+    <w:tmpl w:val="61A8D736"/>
     <w:lvl w:ilvl="0">
       <w:start w:val="1"/>
       <w:numFmt w:val="bullet"/>
@@ -66797,7 +66944,7 @@
 </file>
 
 <file path=customXml/itemProps1.xml><?xml version="1.0" encoding="utf-8"?>
-<ds:datastoreItem xmlns:ds="http://schemas.openxmlformats.org/officeDocument/2006/customXml" ds:itemID="{C678F8E7-1721-614A-8E90-805F7D265C8D}">
+<ds:datastoreItem xmlns:ds="http://schemas.openxmlformats.org/officeDocument/2006/customXml" ds:itemID="{120F4114-EB36-DD4D-9F6D-15FF161C3923}">
   <ds:schemaRefs>
     <ds:schemaRef ds:uri="http://schemas.openxmlformats.org/officeDocument/2006/bibliography"/>
   </ds:schemaRefs>

</xml_diff>

<commit_message>
Version 3.1.1. Enbart dokumentationsuppdateringar.
</commit_message>
<xml_diff>
--- a/ServiceInteractions/riv/insuranceprocess/healthreporting/trunk/docs/TKB_insuranceprocess_healthreporting.docx
+++ b/ServiceInteractions/riv/insuranceprocess/healthreporting/trunk/docs/TKB_insuranceprocess_healthreporting.docx
@@ -295,14 +295,7 @@
           <w:rFonts w:ascii="Arial" w:hAnsi="Arial"/>
           <w:sz w:val="36"/>
         </w:rPr>
-        <w:t>2015-01-2</w:t>
-      </w:r>
-      <w:r>
-        <w:rPr>
-          <w:rFonts w:ascii="Arial" w:hAnsi="Arial"/>
-          <w:sz w:val="36"/>
-        </w:rPr>
-        <w:t>3</w:t>
+        <w:t>2015-03-17</w:t>
       </w:r>
     </w:p>
     <w:p>
@@ -1414,6 +1407,9 @@
               <w:ind w:right="0"/>
             </w:pPr>
             <w:r>
+              <w:t>-</w:t>
+            </w:r>
+            <w:r>
               <w:t>Lagt till ny inledning för uppdatering till Ineras webb.</w:t>
             </w:r>
           </w:p>
@@ -1423,6 +1419,9 @@
               <w:ind w:right="0"/>
             </w:pPr>
             <w:r>
+              <w:t>-</w:t>
+            </w:r>
+            <w:r>
               <w:t xml:space="preserve">Kapitel </w:t>
             </w:r>
             <w:r>
@@ -1456,6 +1455,9 @@
               <w:ind w:right="0"/>
             </w:pPr>
             <w:r>
+              <w:t>-</w:t>
+            </w:r>
+            <w:r>
               <w:t xml:space="preserve">Kapitel </w:t>
             </w:r>
             <w:r>
@@ -1483,6 +1485,9 @@
               <w:ind w:right="0"/>
             </w:pPr>
             <w:r>
+              <w:t>-</w:t>
+            </w:r>
+            <w:r>
               <w:t xml:space="preserve">Kapitel </w:t>
             </w:r>
             <w:r>
@@ -1502,6 +1507,24 @@
             </w:r>
             <w:r>
               <w:t xml:space="preserve"> Rättat sekvensdiagram för ärendehantering. Steg 5-8 har nu fått korrekta startpunkter</w:t>
+            </w:r>
+          </w:p>
+          <w:p>
+            <w:pPr>
+              <w:pStyle w:val="TableText"/>
+              <w:ind w:right="0"/>
+            </w:pPr>
+            <w:r>
+              <w:t>-Ändrat formulering kring fkReferens-id och vardReferens-id. Tidigare hade det tolkats som att de måste vara unika. Ny formulering klargör att ett referens-id kan förekomma i flera meddelanden.</w:t>
+            </w:r>
+          </w:p>
+          <w:p>
+            <w:pPr>
+              <w:pStyle w:val="TableText"/>
+              <w:ind w:right="0"/>
+            </w:pPr>
+            <w:r>
+              <w:t>- Rättat RegisterMedicalCertificate. Elementet lakarutlatande.medicinsktTillstand.tillstandskod är iso:CD, inte string.</w:t>
             </w:r>
           </w:p>
         </w:tc>
@@ -1562,6 +1585,9 @@
               <w:pStyle w:val="TableText"/>
               <w:ind w:right="0"/>
             </w:pPr>
+            <w:r>
+              <w:t>2015-03-17</w:t>
+            </w:r>
           </w:p>
         </w:tc>
         <w:tc>
@@ -1573,6 +1599,9 @@
               <w:pStyle w:val="TableText"/>
               <w:ind w:right="0"/>
             </w:pPr>
+            <w:r>
+              <w:t>Förtydligat att man på vårdsidan helst bör skapa unika id för varje fråga (med undantag för påminnelser) för att kunna koppla inkommet svar till en viss fråga.</w:t>
+            </w:r>
           </w:p>
         </w:tc>
         <w:tc>
@@ -1584,6 +1613,11 @@
               <w:pStyle w:val="TableText"/>
               <w:ind w:right="0"/>
             </w:pPr>
+            <w:r>
+              <w:t>Johan Zetterström, Callista Enterprise AB</w:t>
+            </w:r>
+            <w:bookmarkStart w:id="0" w:name="_GoBack"/>
+            <w:bookmarkEnd w:id="0"/>
           </w:p>
         </w:tc>
         <w:tc>
@@ -1908,7 +1942,7 @@
         <w:fldChar w:fldCharType="begin"/>
       </w:r>
       <w:r>
-        <w:instrText xml:space="preserve"> PAGEREF _Toc283620674 \h </w:instrText>
+        <w:instrText xml:space="preserve"> PAGEREF _Toc283740047 \h </w:instrText>
       </w:r>
       <w:r>
         <w:fldChar w:fldCharType="separate"/>
@@ -1960,7 +1994,7 @@
         <w:fldChar w:fldCharType="begin"/>
       </w:r>
       <w:r>
-        <w:instrText xml:space="preserve"> PAGEREF _Toc283620675 \h </w:instrText>
+        <w:instrText xml:space="preserve"> PAGEREF _Toc283740048 \h </w:instrText>
       </w:r>
       <w:r>
         <w:fldChar w:fldCharType="separate"/>
@@ -2012,7 +2046,7 @@
         <w:fldChar w:fldCharType="begin"/>
       </w:r>
       <w:r>
-        <w:instrText xml:space="preserve"> PAGEREF _Toc283620676 \h </w:instrText>
+        <w:instrText xml:space="preserve"> PAGEREF _Toc283740049 \h </w:instrText>
       </w:r>
       <w:r>
         <w:fldChar w:fldCharType="separate"/>
@@ -2067,7 +2101,7 @@
         <w:fldChar w:fldCharType="begin"/>
       </w:r>
       <w:r>
-        <w:instrText xml:space="preserve"> PAGEREF _Toc283620677 \h </w:instrText>
+        <w:instrText xml:space="preserve"> PAGEREF _Toc283740050 \h </w:instrText>
       </w:r>
       <w:r>
         <w:fldChar w:fldCharType="separate"/>
@@ -2119,7 +2153,7 @@
         <w:fldChar w:fldCharType="begin"/>
       </w:r>
       <w:r>
-        <w:instrText xml:space="preserve"> PAGEREF _Toc283620678 \h </w:instrText>
+        <w:instrText xml:space="preserve"> PAGEREF _Toc283740051 \h </w:instrText>
       </w:r>
       <w:r>
         <w:fldChar w:fldCharType="separate"/>
@@ -2167,7 +2201,7 @@
         <w:fldChar w:fldCharType="begin"/>
       </w:r>
       <w:r>
-        <w:instrText xml:space="preserve"> PAGEREF _Toc283620679 \h </w:instrText>
+        <w:instrText xml:space="preserve"> PAGEREF _Toc283740052 \h </w:instrText>
       </w:r>
       <w:r>
         <w:fldChar w:fldCharType="separate"/>
@@ -2219,7 +2253,7 @@
         <w:fldChar w:fldCharType="begin"/>
       </w:r>
       <w:r>
-        <w:instrText xml:space="preserve"> PAGEREF _Toc283620680 \h </w:instrText>
+        <w:instrText xml:space="preserve"> PAGEREF _Toc283740053 \h </w:instrText>
       </w:r>
       <w:r>
         <w:fldChar w:fldCharType="separate"/>
@@ -2271,7 +2305,7 @@
         <w:fldChar w:fldCharType="begin"/>
       </w:r>
       <w:r>
-        <w:instrText xml:space="preserve"> PAGEREF _Toc283620681 \h </w:instrText>
+        <w:instrText xml:space="preserve"> PAGEREF _Toc283740054 \h </w:instrText>
       </w:r>
       <w:r>
         <w:fldChar w:fldCharType="separate"/>
@@ -2319,7 +2353,7 @@
         <w:fldChar w:fldCharType="begin"/>
       </w:r>
       <w:r>
-        <w:instrText xml:space="preserve"> PAGEREF _Toc283620682 \h </w:instrText>
+        <w:instrText xml:space="preserve"> PAGEREF _Toc283740055 \h </w:instrText>
       </w:r>
       <w:r>
         <w:fldChar w:fldCharType="separate"/>
@@ -2371,7 +2405,7 @@
         <w:fldChar w:fldCharType="begin"/>
       </w:r>
       <w:r>
-        <w:instrText xml:space="preserve"> PAGEREF _Toc283620683 \h </w:instrText>
+        <w:instrText xml:space="preserve"> PAGEREF _Toc283740056 \h </w:instrText>
       </w:r>
       <w:r>
         <w:fldChar w:fldCharType="separate"/>
@@ -2423,7 +2457,7 @@
         <w:fldChar w:fldCharType="begin"/>
       </w:r>
       <w:r>
-        <w:instrText xml:space="preserve"> PAGEREF _Toc283620684 \h </w:instrText>
+        <w:instrText xml:space="preserve"> PAGEREF _Toc283740057 \h </w:instrText>
       </w:r>
       <w:r>
         <w:fldChar w:fldCharType="separate"/>
@@ -2475,7 +2509,7 @@
         <w:fldChar w:fldCharType="begin"/>
       </w:r>
       <w:r>
-        <w:instrText xml:space="preserve"> PAGEREF _Toc283620685 \h </w:instrText>
+        <w:instrText xml:space="preserve"> PAGEREF _Toc283740058 \h </w:instrText>
       </w:r>
       <w:r>
         <w:fldChar w:fldCharType="separate"/>
@@ -2527,7 +2561,7 @@
         <w:fldChar w:fldCharType="begin"/>
       </w:r>
       <w:r>
-        <w:instrText xml:space="preserve"> PAGEREF _Toc283620686 \h </w:instrText>
+        <w:instrText xml:space="preserve"> PAGEREF _Toc283740059 \h </w:instrText>
       </w:r>
       <w:r>
         <w:fldChar w:fldCharType="separate"/>
@@ -2579,7 +2613,7 @@
         <w:fldChar w:fldCharType="begin"/>
       </w:r>
       <w:r>
-        <w:instrText xml:space="preserve"> PAGEREF _Toc283620687 \h </w:instrText>
+        <w:instrText xml:space="preserve"> PAGEREF _Toc283740060 \h </w:instrText>
       </w:r>
       <w:r>
         <w:fldChar w:fldCharType="separate"/>
@@ -2631,7 +2665,7 @@
         <w:fldChar w:fldCharType="begin"/>
       </w:r>
       <w:r>
-        <w:instrText xml:space="preserve"> PAGEREF _Toc283620688 \h </w:instrText>
+        <w:instrText xml:space="preserve"> PAGEREF _Toc283740061 \h </w:instrText>
       </w:r>
       <w:r>
         <w:fldChar w:fldCharType="separate"/>
@@ -2683,7 +2717,7 @@
         <w:fldChar w:fldCharType="begin"/>
       </w:r>
       <w:r>
-        <w:instrText xml:space="preserve"> PAGEREF _Toc283620689 \h </w:instrText>
+        <w:instrText xml:space="preserve"> PAGEREF _Toc283740062 \h </w:instrText>
       </w:r>
       <w:r>
         <w:fldChar w:fldCharType="separate"/>
@@ -2731,7 +2765,7 @@
         <w:fldChar w:fldCharType="begin"/>
       </w:r>
       <w:r>
-        <w:instrText xml:space="preserve"> PAGEREF _Toc283620690 \h </w:instrText>
+        <w:instrText xml:space="preserve"> PAGEREF _Toc283740063 \h </w:instrText>
       </w:r>
       <w:r>
         <w:fldChar w:fldCharType="separate"/>
@@ -2783,7 +2817,7 @@
         <w:fldChar w:fldCharType="begin"/>
       </w:r>
       <w:r>
-        <w:instrText xml:space="preserve"> PAGEREF _Toc283620691 \h </w:instrText>
+        <w:instrText xml:space="preserve"> PAGEREF _Toc283740064 \h </w:instrText>
       </w:r>
       <w:r>
         <w:fldChar w:fldCharType="separate"/>
@@ -2835,7 +2869,7 @@
         <w:fldChar w:fldCharType="begin"/>
       </w:r>
       <w:r>
-        <w:instrText xml:space="preserve"> PAGEREF _Toc283620692 \h </w:instrText>
+        <w:instrText xml:space="preserve"> PAGEREF _Toc283740065 \h </w:instrText>
       </w:r>
       <w:r>
         <w:fldChar w:fldCharType="separate"/>
@@ -2887,7 +2921,7 @@
         <w:fldChar w:fldCharType="begin"/>
       </w:r>
       <w:r>
-        <w:instrText xml:space="preserve"> PAGEREF _Toc283620693 \h </w:instrText>
+        <w:instrText xml:space="preserve"> PAGEREF _Toc283740066 \h </w:instrText>
       </w:r>
       <w:r>
         <w:fldChar w:fldCharType="separate"/>
@@ -2939,7 +2973,7 @@
         <w:fldChar w:fldCharType="begin"/>
       </w:r>
       <w:r>
-        <w:instrText xml:space="preserve"> PAGEREF _Toc283620694 \h </w:instrText>
+        <w:instrText xml:space="preserve"> PAGEREF _Toc283740067 \h </w:instrText>
       </w:r>
       <w:r>
         <w:fldChar w:fldCharType="separate"/>
@@ -2987,7 +3021,7 @@
         <w:fldChar w:fldCharType="begin"/>
       </w:r>
       <w:r>
-        <w:instrText xml:space="preserve"> PAGEREF _Toc283620695 \h </w:instrText>
+        <w:instrText xml:space="preserve"> PAGEREF _Toc283740068 \h </w:instrText>
       </w:r>
       <w:r>
         <w:fldChar w:fldCharType="separate"/>
@@ -3039,7 +3073,7 @@
         <w:fldChar w:fldCharType="begin"/>
       </w:r>
       <w:r>
-        <w:instrText xml:space="preserve"> PAGEREF _Toc283620696 \h </w:instrText>
+        <w:instrText xml:space="preserve"> PAGEREF _Toc283740069 \h </w:instrText>
       </w:r>
       <w:r>
         <w:fldChar w:fldCharType="separate"/>
@@ -3091,7 +3125,7 @@
         <w:fldChar w:fldCharType="begin"/>
       </w:r>
       <w:r>
-        <w:instrText xml:space="preserve"> PAGEREF _Toc283620697 \h </w:instrText>
+        <w:instrText xml:space="preserve"> PAGEREF _Toc283740070 \h </w:instrText>
       </w:r>
       <w:r>
         <w:fldChar w:fldCharType="separate"/>
@@ -3143,7 +3177,7 @@
         <w:fldChar w:fldCharType="begin"/>
       </w:r>
       <w:r>
-        <w:instrText xml:space="preserve"> PAGEREF _Toc283620698 \h </w:instrText>
+        <w:instrText xml:space="preserve"> PAGEREF _Toc283740071 \h </w:instrText>
       </w:r>
       <w:r>
         <w:fldChar w:fldCharType="separate"/>
@@ -3191,7 +3225,7 @@
         <w:fldChar w:fldCharType="begin"/>
       </w:r>
       <w:r>
-        <w:instrText xml:space="preserve"> PAGEREF _Toc283620699 \h </w:instrText>
+        <w:instrText xml:space="preserve"> PAGEREF _Toc283740072 \h </w:instrText>
       </w:r>
       <w:r>
         <w:fldChar w:fldCharType="separate"/>
@@ -3243,7 +3277,7 @@
         <w:fldChar w:fldCharType="begin"/>
       </w:r>
       <w:r>
-        <w:instrText xml:space="preserve"> PAGEREF _Toc283620700 \h </w:instrText>
+        <w:instrText xml:space="preserve"> PAGEREF _Toc283740073 \h </w:instrText>
       </w:r>
       <w:r>
         <w:fldChar w:fldCharType="separate"/>
@@ -3295,7 +3329,7 @@
         <w:fldChar w:fldCharType="begin"/>
       </w:r>
       <w:r>
-        <w:instrText xml:space="preserve"> PAGEREF _Toc283620701 \h </w:instrText>
+        <w:instrText xml:space="preserve"> PAGEREF _Toc283740074 \h </w:instrText>
       </w:r>
       <w:r>
         <w:fldChar w:fldCharType="separate"/>
@@ -3347,7 +3381,7 @@
         <w:fldChar w:fldCharType="begin"/>
       </w:r>
       <w:r>
-        <w:instrText xml:space="preserve"> PAGEREF _Toc283620702 \h </w:instrText>
+        <w:instrText xml:space="preserve"> PAGEREF _Toc283740075 \h </w:instrText>
       </w:r>
       <w:r>
         <w:fldChar w:fldCharType="separate"/>
@@ -3399,7 +3433,7 @@
         <w:fldChar w:fldCharType="begin"/>
       </w:r>
       <w:r>
-        <w:instrText xml:space="preserve"> PAGEREF _Toc283620703 \h </w:instrText>
+        <w:instrText xml:space="preserve"> PAGEREF _Toc283740076 \h </w:instrText>
       </w:r>
       <w:r>
         <w:fldChar w:fldCharType="separate"/>
@@ -3451,7 +3485,7 @@
         <w:fldChar w:fldCharType="begin"/>
       </w:r>
       <w:r>
-        <w:instrText xml:space="preserve"> PAGEREF _Toc283620704 \h </w:instrText>
+        <w:instrText xml:space="preserve"> PAGEREF _Toc283740077 \h </w:instrText>
       </w:r>
       <w:r>
         <w:fldChar w:fldCharType="separate"/>
@@ -3503,7 +3537,7 @@
         <w:fldChar w:fldCharType="begin"/>
       </w:r>
       <w:r>
-        <w:instrText xml:space="preserve"> PAGEREF _Toc283620705 \h </w:instrText>
+        <w:instrText xml:space="preserve"> PAGEREF _Toc283740078 \h </w:instrText>
       </w:r>
       <w:r>
         <w:fldChar w:fldCharType="separate"/>
@@ -3555,7 +3589,7 @@
         <w:fldChar w:fldCharType="begin"/>
       </w:r>
       <w:r>
-        <w:instrText xml:space="preserve"> PAGEREF _Toc283620706 \h </w:instrText>
+        <w:instrText xml:space="preserve"> PAGEREF _Toc283740079 \h </w:instrText>
       </w:r>
       <w:r>
         <w:fldChar w:fldCharType="separate"/>
@@ -3607,7 +3641,7 @@
         <w:fldChar w:fldCharType="begin"/>
       </w:r>
       <w:r>
-        <w:instrText xml:space="preserve"> PAGEREF _Toc283620707 \h </w:instrText>
+        <w:instrText xml:space="preserve"> PAGEREF _Toc283740080 \h </w:instrText>
       </w:r>
       <w:r>
         <w:fldChar w:fldCharType="separate"/>
@@ -3659,7 +3693,7 @@
         <w:fldChar w:fldCharType="begin"/>
       </w:r>
       <w:r>
-        <w:instrText xml:space="preserve"> PAGEREF _Toc283620708 \h </w:instrText>
+        <w:instrText xml:space="preserve"> PAGEREF _Toc283740081 \h </w:instrText>
       </w:r>
       <w:r>
         <w:fldChar w:fldCharType="separate"/>
@@ -3711,7 +3745,7 @@
         <w:fldChar w:fldCharType="begin"/>
       </w:r>
       <w:r>
-        <w:instrText xml:space="preserve"> PAGEREF _Toc283620709 \h </w:instrText>
+        <w:instrText xml:space="preserve"> PAGEREF _Toc283740082 \h </w:instrText>
       </w:r>
       <w:r>
         <w:fldChar w:fldCharType="separate"/>
@@ -3763,7 +3797,7 @@
         <w:fldChar w:fldCharType="begin"/>
       </w:r>
       <w:r>
-        <w:instrText xml:space="preserve"> PAGEREF _Toc283620710 \h </w:instrText>
+        <w:instrText xml:space="preserve"> PAGEREF _Toc283740083 \h </w:instrText>
       </w:r>
       <w:r>
         <w:fldChar w:fldCharType="separate"/>
@@ -3815,7 +3849,7 @@
         <w:fldChar w:fldCharType="begin"/>
       </w:r>
       <w:r>
-        <w:instrText xml:space="preserve"> PAGEREF _Toc283620711 \h </w:instrText>
+        <w:instrText xml:space="preserve"> PAGEREF _Toc283740084 \h </w:instrText>
       </w:r>
       <w:r>
         <w:fldChar w:fldCharType="separate"/>
@@ -3867,7 +3901,7 @@
         <w:fldChar w:fldCharType="begin"/>
       </w:r>
       <w:r>
-        <w:instrText xml:space="preserve"> PAGEREF _Toc283620712 \h </w:instrText>
+        <w:instrText xml:space="preserve"> PAGEREF _Toc283740085 \h </w:instrText>
       </w:r>
       <w:r>
         <w:fldChar w:fldCharType="separate"/>
@@ -3919,7 +3953,7 @@
         <w:fldChar w:fldCharType="begin"/>
       </w:r>
       <w:r>
-        <w:instrText xml:space="preserve"> PAGEREF _Toc283620713 \h </w:instrText>
+        <w:instrText xml:space="preserve"> PAGEREF _Toc283740086 \h </w:instrText>
       </w:r>
       <w:r>
         <w:fldChar w:fldCharType="separate"/>
@@ -3946,33 +3980,33 @@
       <w:pPr>
         <w:pStyle w:val="Rubrik1"/>
       </w:pPr>
-      <w:bookmarkStart w:id="0" w:name="_Toc163963305"/>
-      <w:bookmarkStart w:id="1" w:name="_Toc199311100"/>
-      <w:bookmarkStart w:id="2" w:name="_Toc199552311"/>
-      <w:bookmarkStart w:id="3" w:name="_Toc199552341"/>
-      <w:bookmarkStart w:id="4" w:name="_Toc199552434"/>
-      <w:bookmarkStart w:id="5" w:name="_Toc224960917"/>
-      <w:bookmarkStart w:id="6" w:name="_Toc283620674"/>
+      <w:bookmarkStart w:id="1" w:name="_Toc163963305"/>
+      <w:bookmarkStart w:id="2" w:name="_Toc199311100"/>
+      <w:bookmarkStart w:id="3" w:name="_Toc199552311"/>
+      <w:bookmarkStart w:id="4" w:name="_Toc199552341"/>
+      <w:bookmarkStart w:id="5" w:name="_Toc199552434"/>
+      <w:bookmarkStart w:id="6" w:name="_Toc224960917"/>
+      <w:bookmarkStart w:id="7" w:name="_Toc283740047"/>
       <w:r>
         <w:t>Inledning</w:t>
       </w:r>
-      <w:bookmarkEnd w:id="0"/>
       <w:bookmarkEnd w:id="1"/>
       <w:bookmarkEnd w:id="2"/>
       <w:bookmarkEnd w:id="3"/>
       <w:bookmarkEnd w:id="4"/>
       <w:bookmarkEnd w:id="5"/>
       <w:bookmarkEnd w:id="6"/>
+      <w:bookmarkEnd w:id="7"/>
     </w:p>
     <w:p>
       <w:pPr>
         <w:pStyle w:val="Rubrik2"/>
       </w:pPr>
-      <w:bookmarkStart w:id="7" w:name="_Toc283620675"/>
+      <w:bookmarkStart w:id="8" w:name="_Toc283740048"/>
       <w:r>
         <w:t>Svenskt namn</w:t>
       </w:r>
-      <w:bookmarkEnd w:id="7"/>
+      <w:bookmarkEnd w:id="8"/>
     </w:p>
     <w:p>
       <w:r>
@@ -3994,11 +4028,11 @@
       <w:pPr>
         <w:pStyle w:val="Rubrik2"/>
       </w:pPr>
-      <w:bookmarkStart w:id="8" w:name="_Toc283620676"/>
+      <w:bookmarkStart w:id="9" w:name="_Toc283740049"/>
       <w:r>
         <w:t>WEB beskrivning</w:t>
       </w:r>
-      <w:bookmarkEnd w:id="8"/>
+      <w:bookmarkEnd w:id="9"/>
     </w:p>
     <w:p>
       <w:pPr>
@@ -4068,14 +4102,14 @@
           <w:sz w:val="20"/>
         </w:rPr>
       </w:pPr>
-      <w:bookmarkStart w:id="9" w:name="_Toc283620677"/>
+      <w:bookmarkStart w:id="10" w:name="_Toc283740050"/>
       <w:r>
         <w:rPr>
           <w:lang w:eastAsia="sv-SE"/>
         </w:rPr>
         <w:t>Inledning gammal</w:t>
       </w:r>
-      <w:bookmarkEnd w:id="9"/>
+      <w:bookmarkEnd w:id="10"/>
     </w:p>
     <w:p>
       <w:r>
@@ -4264,11 +4298,11 @@
       <w:pPr>
         <w:pStyle w:val="Rubrik2"/>
       </w:pPr>
-      <w:bookmarkStart w:id="10" w:name="_Toc283620678"/>
+      <w:bookmarkStart w:id="11" w:name="_Toc283740051"/>
       <w:r>
         <w:t>Översikt</w:t>
       </w:r>
-      <w:bookmarkEnd w:id="10"/>
+      <w:bookmarkEnd w:id="11"/>
     </w:p>
     <w:p>
       <w:r>
@@ -4748,18 +4782,18 @@
       <w:pPr>
         <w:pStyle w:val="Rubrik1"/>
       </w:pPr>
-      <w:bookmarkStart w:id="11" w:name="_Toc198086678"/>
-      <w:bookmarkStart w:id="12" w:name="_Toc224960918"/>
-      <w:bookmarkStart w:id="13" w:name="_Toc283620679"/>
-      <w:bookmarkStart w:id="14" w:name="_Toc163300578"/>
-      <w:bookmarkStart w:id="15" w:name="_Toc163300880"/>
-      <w:bookmarkStart w:id="16" w:name="_Toc198366954"/>
+      <w:bookmarkStart w:id="12" w:name="_Toc198086678"/>
+      <w:bookmarkStart w:id="13" w:name="_Toc224960918"/>
+      <w:bookmarkStart w:id="14" w:name="_Toc283740052"/>
+      <w:bookmarkStart w:id="15" w:name="_Toc163300578"/>
+      <w:bookmarkStart w:id="16" w:name="_Toc163300880"/>
+      <w:bookmarkStart w:id="17" w:name="_Toc198366954"/>
       <w:r>
         <w:t>Versionsinformation</w:t>
       </w:r>
-      <w:bookmarkEnd w:id="11"/>
       <w:bookmarkEnd w:id="12"/>
       <w:bookmarkEnd w:id="13"/>
+      <w:bookmarkEnd w:id="14"/>
     </w:p>
     <w:p>
       <w:r>
@@ -4896,33 +4930,63 @@
       <w:pPr>
         <w:pStyle w:val="Rubrik2"/>
       </w:pPr>
-      <w:bookmarkStart w:id="17" w:name="_Toc283620680"/>
-      <w:bookmarkStart w:id="18" w:name="_Toc163300882"/>
+      <w:bookmarkStart w:id="18" w:name="_Toc283740053"/>
+      <w:bookmarkStart w:id="19" w:name="_Toc163300882"/>
       <w:r>
         <w:t xml:space="preserve">Version </w:t>
       </w:r>
-      <w:fldSimple w:instr=" DOCPROPERTY  &quot;Version_1&quot; \* MERGEFORMAT ">
-        <w:r>
-          <w:t>3</w:t>
-        </w:r>
-      </w:fldSimple>
+      <w:r>
+        <w:fldChar w:fldCharType="begin"/>
+      </w:r>
+      <w:r>
+        <w:instrText xml:space="preserve"> DOCPROPERTY  "Version_1" \* MERGEFORMAT </w:instrText>
+      </w:r>
+      <w:r>
+        <w:fldChar w:fldCharType="separate"/>
+      </w:r>
+      <w:r>
+        <w:t>3</w:t>
+      </w:r>
+      <w:r>
+        <w:fldChar w:fldCharType="end"/>
+      </w:r>
       <w:r>
         <w:t>.</w:t>
       </w:r>
-      <w:fldSimple w:instr=" DOCPROPERTY &quot;Version_2&quot; \* MERGEFORMAT ">
-        <w:r>
-          <w:t>1</w:t>
-        </w:r>
-      </w:fldSimple>
+      <w:r>
+        <w:fldChar w:fldCharType="begin"/>
+      </w:r>
+      <w:r>
+        <w:instrText xml:space="preserve"> DOCPROPERTY "Version_2" \* MERGEFORMAT </w:instrText>
+      </w:r>
+      <w:r>
+        <w:fldChar w:fldCharType="separate"/>
+      </w:r>
+      <w:r>
+        <w:t>1</w:t>
+      </w:r>
+      <w:r>
+        <w:fldChar w:fldCharType="end"/>
+      </w:r>
       <w:r>
         <w:t>.</w:t>
       </w:r>
-      <w:fldSimple w:instr=" DOCPROPERTY &quot;Version_3&quot; \* MERGEFORMAT ">
-        <w:r>
-          <w:t>0</w:t>
-        </w:r>
-        <w:bookmarkEnd w:id="17"/>
-      </w:fldSimple>
+      <w:r>
+        <w:fldChar w:fldCharType="begin"/>
+      </w:r>
+      <w:r>
+        <w:instrText xml:space="preserve"> DOCPROPERTY "Version_3" \* MERGEFORMAT </w:instrText>
+      </w:r>
+      <w:r>
+        <w:fldChar w:fldCharType="separate"/>
+      </w:r>
+      <w:r>
+        <w:t>0</w:t>
+      </w:r>
+      <w:bookmarkEnd w:id="18"/>
+      <w:r>
+        <w:fldChar w:fldCharType="end"/>
+      </w:r>
     </w:p>
     <w:p>
       <w:pPr>
@@ -5354,11 +5418,11 @@
       <w:pPr>
         <w:pStyle w:val="Rubrik2"/>
       </w:pPr>
-      <w:bookmarkStart w:id="19" w:name="_Toc283620681"/>
+      <w:bookmarkStart w:id="20" w:name="_Toc283740054"/>
       <w:r>
         <w:t>Version 3.0.0</w:t>
       </w:r>
-      <w:bookmarkEnd w:id="19"/>
+      <w:bookmarkEnd w:id="20"/>
     </w:p>
     <w:p>
       <w:r>
@@ -5503,8 +5567,8 @@
       <w:pPr>
         <w:pStyle w:val="Rubrik1"/>
       </w:pPr>
-      <w:bookmarkStart w:id="20" w:name="_Toc283620682"/>
-      <w:bookmarkEnd w:id="18"/>
+      <w:bookmarkStart w:id="21" w:name="_Toc283740055"/>
+      <w:bookmarkEnd w:id="19"/>
       <w:r>
         <w:t>T</w:t>
       </w:r>
@@ -5514,7 +5578,7 @@
       <w:r>
         <w:t>ens arkitektur</w:t>
       </w:r>
-      <w:bookmarkEnd w:id="20"/>
+      <w:bookmarkEnd w:id="21"/>
     </w:p>
     <w:p>
       <w:r>
@@ -5525,11 +5589,11 @@
       <w:pPr>
         <w:pStyle w:val="Rubrik2"/>
       </w:pPr>
-      <w:bookmarkStart w:id="21" w:name="_Toc283620683"/>
+      <w:bookmarkStart w:id="22" w:name="_Toc283740056"/>
       <w:r>
         <w:t>Skapa och hantera intyg från ett journalsystem</w:t>
       </w:r>
-      <w:bookmarkEnd w:id="21"/>
+      <w:bookmarkEnd w:id="22"/>
     </w:p>
     <w:p>
       <w:r>
@@ -6990,11 +7054,11 @@
       <w:pPr>
         <w:pStyle w:val="Rubrik2"/>
       </w:pPr>
-      <w:bookmarkStart w:id="22" w:name="_Toc283620684"/>
+      <w:bookmarkStart w:id="23" w:name="_Toc283740057"/>
       <w:r>
         <w:t>Invånarens hantering av läkarintyg</w:t>
       </w:r>
-      <w:bookmarkEnd w:id="22"/>
+      <w:bookmarkEnd w:id="23"/>
     </w:p>
     <w:p>
       <w:r>
@@ -7977,15 +8041,15 @@
       <w:pPr>
         <w:pStyle w:val="Rubrik2"/>
       </w:pPr>
-      <w:bookmarkStart w:id="23" w:name="_Ref283303373"/>
-      <w:bookmarkStart w:id="24" w:name="_Ref283367211"/>
-      <w:bookmarkStart w:id="25" w:name="_Toc283620685"/>
+      <w:bookmarkStart w:id="24" w:name="_Ref283303373"/>
+      <w:bookmarkStart w:id="25" w:name="_Ref283367211"/>
+      <w:bookmarkStart w:id="26" w:name="_Toc283740058"/>
       <w:r>
         <w:t>Ärendehantering för ett läkarintyg</w:t>
       </w:r>
-      <w:bookmarkEnd w:id="23"/>
       <w:bookmarkEnd w:id="24"/>
       <w:bookmarkEnd w:id="25"/>
+      <w:bookmarkEnd w:id="26"/>
     </w:p>
     <w:p>
       <w:r>
@@ -8876,11 +8940,11 @@
       <w:pPr>
         <w:pStyle w:val="Rubrik3"/>
       </w:pPr>
-      <w:bookmarkStart w:id="26" w:name="_Ref283366919"/>
+      <w:bookmarkStart w:id="27" w:name="_Ref283366919"/>
       <w:r>
         <w:t>Sekvensdiagram</w:t>
       </w:r>
-      <w:bookmarkEnd w:id="26"/>
+      <w:bookmarkEnd w:id="27"/>
     </w:p>
     <w:p>
       <w:r>
@@ -8989,11 +9053,11 @@
       <w:pPr>
         <w:pStyle w:val="Rubrik2"/>
       </w:pPr>
-      <w:bookmarkStart w:id="27" w:name="_Toc283620686"/>
+      <w:bookmarkStart w:id="28" w:name="_Toc283740059"/>
       <w:r>
         <w:t>Ärendelåda</w:t>
       </w:r>
-      <w:bookmarkEnd w:id="27"/>
+      <w:bookmarkEnd w:id="28"/>
     </w:p>
     <w:p>
       <w:r>
@@ -9786,11 +9850,11 @@
       <w:pPr>
         <w:pStyle w:val="Rubrik2"/>
       </w:pPr>
-      <w:bookmarkStart w:id="28" w:name="_Toc283620687"/>
+      <w:bookmarkStart w:id="29" w:name="_Toc283740060"/>
       <w:r>
         <w:t>Obligatoriska kontrakt</w:t>
       </w:r>
-      <w:bookmarkEnd w:id="28"/>
+      <w:bookmarkEnd w:id="29"/>
     </w:p>
     <w:p>
       <w:r>
@@ -10854,11 +10918,11 @@
       <w:pPr>
         <w:pStyle w:val="Rubrik2"/>
       </w:pPr>
-      <w:bookmarkStart w:id="29" w:name="_Toc283620688"/>
+      <w:bookmarkStart w:id="30" w:name="_Toc283740061"/>
       <w:r>
         <w:t>Adressering</w:t>
       </w:r>
-      <w:bookmarkEnd w:id="29"/>
+      <w:bookmarkEnd w:id="30"/>
     </w:p>
     <w:p>
       <w:pPr>
@@ -10966,11 +11030,11 @@
       <w:pPr>
         <w:pStyle w:val="Rubrik2"/>
       </w:pPr>
-      <w:bookmarkStart w:id="30" w:name="_Toc283620689"/>
+      <w:bookmarkStart w:id="31" w:name="_Toc283740062"/>
       <w:r>
         <w:t>Aggregering och engagemangsindex</w:t>
       </w:r>
-      <w:bookmarkEnd w:id="30"/>
+      <w:bookmarkEnd w:id="31"/>
     </w:p>
     <w:p>
       <w:r>
@@ -10981,16 +11045,16 @@
       <w:pPr>
         <w:pStyle w:val="Rubrik1"/>
       </w:pPr>
-      <w:bookmarkStart w:id="31" w:name="_Toc224960921"/>
-      <w:bookmarkStart w:id="32" w:name="_Toc283620690"/>
+      <w:bookmarkStart w:id="32" w:name="_Toc224960921"/>
+      <w:bookmarkStart w:id="33" w:name="_Toc283740063"/>
       <w:r>
         <w:t>Tjänstedomänens k</w:t>
       </w:r>
       <w:r>
         <w:t>rav och regler</w:t>
       </w:r>
-      <w:bookmarkEnd w:id="31"/>
       <w:bookmarkEnd w:id="32"/>
+      <w:bookmarkEnd w:id="33"/>
     </w:p>
     <w:p>
       <w:r>
@@ -11013,13 +11077,13 @@
       <w:pPr>
         <w:pStyle w:val="Rubrik2"/>
       </w:pPr>
-      <w:bookmarkStart w:id="33" w:name="_Toc354407313"/>
-      <w:bookmarkStart w:id="34" w:name="_Toc283620691"/>
+      <w:bookmarkStart w:id="34" w:name="_Toc354407313"/>
+      <w:bookmarkStart w:id="35" w:name="_Toc283740064"/>
       <w:r>
         <w:t>Informationssäkerhet och juridik</w:t>
       </w:r>
-      <w:bookmarkEnd w:id="33"/>
       <w:bookmarkEnd w:id="34"/>
+      <w:bookmarkEnd w:id="35"/>
     </w:p>
     <w:p>
       <w:pPr>
@@ -11033,22 +11097,22 @@
       <w:pPr>
         <w:pStyle w:val="Rubrik4"/>
         <w:rPr>
-          <w:del w:id="35" w:author="Mats Ekhammar" w:date="2013-05-10T18:15:00Z"/>
+          <w:del w:id="36" w:author="Mats Ekhammar" w:date="2013-05-10T18:15:00Z"/>
         </w:rPr>
       </w:pPr>
-      <w:commentRangeStart w:id="36"/>
-      <w:del w:id="37" w:author="Mats Ekhammar" w:date="2013-05-10T18:15:00Z">
+      <w:commentRangeStart w:id="37"/>
+      <w:del w:id="38" w:author="Mats Ekhammar" w:date="2013-05-10T18:15:00Z">
         <w:r>
           <w:delText>tillgänglighet, svarstid,</w:delText>
         </w:r>
-        <w:commentRangeEnd w:id="36"/>
+        <w:commentRangeEnd w:id="37"/>
         <w:r>
           <w:rPr>
             <w:rStyle w:val="Kommentarsreferens"/>
             <w:i/>
             <w:lang w:val="en-GB"/>
           </w:rPr>
-          <w:commentReference w:id="36"/>
+          <w:commentReference w:id="37"/>
         </w:r>
       </w:del>
     </w:p>
@@ -11069,32 +11133,32 @@
       <w:r>
         <w:t>Detta betyder att de krav som PDL (Patient Data Lagen) ställer på hur informationen hanteras skall beaktas.</w:t>
       </w:r>
-      <w:ins w:id="38" w:author="Mats Ekhammar" w:date="2013-05-10T18:21:00Z">
+      <w:ins w:id="39" w:author="Mats Ekhammar" w:date="2013-05-10T18:21:00Z">
         <w:r>
           <w:t xml:space="preserve"> En tjänsteproducent ger åtkomst till sina tjänster genom </w:t>
         </w:r>
       </w:ins>
-      <w:ins w:id="39" w:author="Mats Ekhammar" w:date="2013-05-10T18:23:00Z">
+      <w:ins w:id="40" w:author="Mats Ekhammar" w:date="2013-05-10T18:23:00Z">
         <w:r>
           <w:t xml:space="preserve">avtal </w:t>
         </w:r>
       </w:ins>
-      <w:ins w:id="40" w:author="Mats Ekhammar" w:date="2013-05-10T18:24:00Z">
+      <w:ins w:id="41" w:author="Mats Ekhammar" w:date="2013-05-10T18:24:00Z">
         <w:r>
           <w:t>som Tjänsteplattformen hanterar</w:t>
         </w:r>
       </w:ins>
-      <w:ins w:id="41" w:author="Mats Ekhammar" w:date="2013-05-10T18:25:00Z">
+      <w:ins w:id="42" w:author="Mats Ekhammar" w:date="2013-05-10T18:25:00Z">
         <w:r>
           <w:t xml:space="preserve"> och verkställer för en tjänstekonsument</w:t>
         </w:r>
       </w:ins>
-      <w:ins w:id="42" w:author="Mats Ekhammar" w:date="2013-05-10T18:24:00Z">
+      <w:ins w:id="43" w:author="Mats Ekhammar" w:date="2013-05-10T18:24:00Z">
         <w:r>
           <w:t xml:space="preserve">. </w:t>
         </w:r>
       </w:ins>
-      <w:ins w:id="43" w:author="Mats Ekhammar" w:date="2013-05-10T18:21:00Z">
+      <w:ins w:id="44" w:author="Mats Ekhammar" w:date="2013-05-10T18:21:00Z">
         <w:r>
           <w:t xml:space="preserve"> </w:t>
         </w:r>
@@ -11104,25 +11168,25 @@
       <w:pPr>
         <w:pStyle w:val="Rubrik3"/>
         <w:rPr>
-          <w:del w:id="44" w:author="Mats Ekhammar" w:date="2013-05-10T18:26:00Z"/>
+          <w:del w:id="45" w:author="Mats Ekhammar" w:date="2013-05-10T18:26:00Z"/>
         </w:rPr>
       </w:pPr>
-      <w:del w:id="45" w:author="Mats Ekhammar" w:date="2013-05-10T18:26:00Z">
+      <w:del w:id="46" w:author="Mats Ekhammar" w:date="2013-05-10T18:26:00Z">
         <w:r>
           <w:delText xml:space="preserve">För en tjänsteproducent gäller det främst hur dessa uppgifter hanteras och åtkomsten till </w:delText>
         </w:r>
-        <w:commentRangeStart w:id="46"/>
+        <w:commentRangeStart w:id="47"/>
         <w:r>
           <w:delText>dessa</w:delText>
         </w:r>
-        <w:commentRangeEnd w:id="46"/>
+        <w:commentRangeEnd w:id="47"/>
         <w:r>
           <w:rPr>
             <w:rStyle w:val="Kommentarsreferens"/>
             <w:i/>
             <w:lang w:val="en-GB"/>
           </w:rPr>
-          <w:commentReference w:id="46"/>
+          <w:commentReference w:id="47"/>
         </w:r>
         <w:r>
           <w:delText>.</w:delText>
@@ -11141,10 +11205,10 @@
       <w:pPr>
         <w:pStyle w:val="Rubrik4"/>
         <w:rPr>
-          <w:del w:id="47" w:author="Mats Ekhammar" w:date="2013-05-10T18:16:00Z"/>
+          <w:del w:id="48" w:author="Mats Ekhammar" w:date="2013-05-10T18:16:00Z"/>
         </w:rPr>
       </w:pPr>
-      <w:del w:id="48" w:author="Mats Ekhammar" w:date="2013-05-10T18:16:00Z">
+      <w:del w:id="49" w:author="Mats Ekhammar" w:date="2013-05-10T18:16:00Z">
         <w:r>
           <w:delText xml:space="preserve">uppfyllande </w:delText>
         </w:r>
@@ -11231,11 +11295,11 @@
       <w:pPr>
         <w:pStyle w:val="Rubrik2"/>
       </w:pPr>
-      <w:bookmarkStart w:id="49" w:name="_Toc283620692"/>
+      <w:bookmarkStart w:id="50" w:name="_Toc283740065"/>
       <w:r>
         <w:t>Felhantering</w:t>
       </w:r>
-      <w:bookmarkEnd w:id="49"/>
+      <w:bookmarkEnd w:id="50"/>
     </w:p>
     <w:p>
       <w:r>
@@ -11469,11 +11533,11 @@
       <w:pPr>
         <w:pStyle w:val="Rubrik2"/>
       </w:pPr>
-      <w:bookmarkStart w:id="50" w:name="_Toc283620693"/>
+      <w:bookmarkStart w:id="51" w:name="_Toc283740066"/>
       <w:r>
         <w:t>Krav på en tjänstekonsument</w:t>
       </w:r>
-      <w:bookmarkEnd w:id="50"/>
+      <w:bookmarkEnd w:id="51"/>
     </w:p>
     <w:p>
       <w:pPr>
@@ -11522,11 +11586,11 @@
       <w:pPr>
         <w:pStyle w:val="Rubrik2"/>
       </w:pPr>
-      <w:bookmarkStart w:id="51" w:name="_Toc283620694"/>
+      <w:bookmarkStart w:id="52" w:name="_Toc283740067"/>
       <w:r>
         <w:t>Krav på en tjänsteproducent</w:t>
       </w:r>
-      <w:bookmarkEnd w:id="51"/>
+      <w:bookmarkEnd w:id="52"/>
     </w:p>
     <w:p>
       <w:pPr>
@@ -11790,22 +11854,22 @@
       <w:pPr>
         <w:pStyle w:val="Rubrik1"/>
       </w:pPr>
-      <w:bookmarkStart w:id="52" w:name="_Toc224960922"/>
-      <w:bookmarkStart w:id="53" w:name="_Toc283620695"/>
-      <w:bookmarkEnd w:id="14"/>
+      <w:bookmarkStart w:id="53" w:name="_Toc224960922"/>
+      <w:bookmarkStart w:id="54" w:name="_Toc283740068"/>
       <w:bookmarkEnd w:id="15"/>
       <w:bookmarkEnd w:id="16"/>
+      <w:bookmarkEnd w:id="17"/>
       <w:r>
         <w:t xml:space="preserve">Tjänstedomänens </w:t>
       </w:r>
-      <w:bookmarkEnd w:id="52"/>
+      <w:bookmarkEnd w:id="53"/>
       <w:r>
         <w:t>meddelandemodeller</w:t>
       </w:r>
-      <w:bookmarkEnd w:id="53"/>
+      <w:bookmarkEnd w:id="54"/>
     </w:p>
     <w:p>
-      <w:bookmarkStart w:id="54" w:name="_Toc224960923"/>
+      <w:bookmarkStart w:id="55" w:name="_Toc224960923"/>
       <w:r>
         <w:t>Här beskrivs de meddelandemodeller som tjänstekontrakten bygger på. För varje meddelandemodell beskrivs hur mappning ser ut mot V-TIM version 2.0</w:t>
       </w:r>
@@ -11823,13 +11887,13 @@
       <w:pPr>
         <w:pStyle w:val="Rubrik2"/>
       </w:pPr>
-      <w:bookmarkStart w:id="55" w:name="_Toc226715225"/>
-      <w:bookmarkStart w:id="56" w:name="_Toc283620696"/>
+      <w:bookmarkStart w:id="56" w:name="_Toc226715225"/>
+      <w:bookmarkStart w:id="57" w:name="_Toc283740069"/>
       <w:r>
         <w:t>V-MIM Läkarintyg 7263</w:t>
       </w:r>
-      <w:bookmarkEnd w:id="55"/>
       <w:bookmarkEnd w:id="56"/>
+      <w:bookmarkEnd w:id="57"/>
     </w:p>
     <w:p>
       <w:pPr>
@@ -12364,7 +12428,7 @@
                 <w:szCs w:val="22"/>
               </w:rPr>
             </w:pPr>
-            <w:bookmarkStart w:id="57" w:name="_Toc341085382"/>
+            <w:bookmarkStart w:id="58" w:name="_Toc341085382"/>
             <w:r>
               <w:rPr>
                 <w:rFonts w:ascii="Calibri" w:hAnsi="Calibri"/>
@@ -12375,7 +12439,7 @@
               </w:rPr>
               <w:t>Arbetsförmåga nedsättning</w:t>
             </w:r>
-            <w:bookmarkEnd w:id="57"/>
+            <w:bookmarkEnd w:id="58"/>
           </w:p>
         </w:tc>
         <w:tc>
@@ -12574,7 +12638,7 @@
                 <w:szCs w:val="22"/>
               </w:rPr>
             </w:pPr>
-            <w:bookmarkStart w:id="58" w:name="_Toc341085383"/>
+            <w:bookmarkStart w:id="59" w:name="_Toc341085383"/>
             <w:r>
               <w:rPr>
                 <w:rFonts w:ascii="Calibri" w:hAnsi="Calibri"/>
@@ -12585,7 +12649,7 @@
               </w:rPr>
               <w:t>Arbetsuppgift</w:t>
             </w:r>
-            <w:bookmarkEnd w:id="58"/>
+            <w:bookmarkEnd w:id="59"/>
           </w:p>
         </w:tc>
         <w:tc>
@@ -13595,11 +13659,11 @@
                 <w:szCs w:val="22"/>
               </w:rPr>
             </w:pPr>
-            <w:bookmarkStart w:id="59" w:name="_Toc182360194"/>
-            <w:bookmarkStart w:id="60" w:name="_Toc182360354"/>
-            <w:bookmarkStart w:id="61" w:name="_Toc182362280"/>
-            <w:bookmarkStart w:id="62" w:name="_Toc185645925"/>
-            <w:bookmarkStart w:id="63" w:name="_Toc341085387"/>
+            <w:bookmarkStart w:id="60" w:name="_Toc182360194"/>
+            <w:bookmarkStart w:id="61" w:name="_Toc182360354"/>
+            <w:bookmarkStart w:id="62" w:name="_Toc182362280"/>
+            <w:bookmarkStart w:id="63" w:name="_Toc185645925"/>
+            <w:bookmarkStart w:id="64" w:name="_Toc341085387"/>
             <w:r>
               <w:rPr>
                 <w:rFonts w:ascii="Calibri" w:hAnsi="Calibri"/>
@@ -13610,11 +13674,11 @@
               </w:rPr>
               <w:t>HoS-Personal</w:t>
             </w:r>
-            <w:bookmarkEnd w:id="59"/>
             <w:bookmarkEnd w:id="60"/>
             <w:bookmarkEnd w:id="61"/>
             <w:bookmarkEnd w:id="62"/>
             <w:bookmarkEnd w:id="63"/>
+            <w:bookmarkEnd w:id="64"/>
           </w:p>
         </w:tc>
         <w:tc>
@@ -13865,7 +13929,7 @@
                 <w:szCs w:val="22"/>
               </w:rPr>
             </w:pPr>
-            <w:bookmarkStart w:id="64" w:name="_Toc341085388"/>
+            <w:bookmarkStart w:id="65" w:name="_Toc341085388"/>
             <w:r>
               <w:rPr>
                 <w:rFonts w:ascii="Calibri" w:hAnsi="Calibri"/>
@@ -13876,7 +13940,7 @@
               </w:rPr>
               <w:t>Läkarutlåtande</w:t>
             </w:r>
-            <w:bookmarkEnd w:id="64"/>
+            <w:bookmarkEnd w:id="65"/>
           </w:p>
         </w:tc>
         <w:tc>
@@ -14216,7 +14280,7 @@
                 <w:szCs w:val="22"/>
               </w:rPr>
             </w:pPr>
-            <w:bookmarkStart w:id="65" w:name="_Toc341085389"/>
+            <w:bookmarkStart w:id="66" w:name="_Toc341085389"/>
             <w:r>
               <w:rPr>
                 <w:rFonts w:ascii="Calibri" w:hAnsi="Calibri"/>
@@ -14227,7 +14291,7 @@
               </w:rPr>
               <w:t>Medicinskt tillstånd</w:t>
             </w:r>
-            <w:bookmarkEnd w:id="65"/>
+            <w:bookmarkEnd w:id="66"/>
           </w:p>
         </w:tc>
         <w:tc>
@@ -14418,12 +14482,12 @@
                 <w:szCs w:val="22"/>
               </w:rPr>
             </w:pPr>
-            <w:bookmarkStart w:id="66" w:name="_Toc176141584"/>
-            <w:bookmarkStart w:id="67" w:name="_Toc182360193"/>
-            <w:bookmarkStart w:id="68" w:name="_Toc182360353"/>
-            <w:bookmarkStart w:id="69" w:name="_Toc182362279"/>
-            <w:bookmarkStart w:id="70" w:name="_Toc185645924"/>
-            <w:bookmarkStart w:id="71" w:name="_Toc341085390"/>
+            <w:bookmarkStart w:id="67" w:name="_Toc176141584"/>
+            <w:bookmarkStart w:id="68" w:name="_Toc182360193"/>
+            <w:bookmarkStart w:id="69" w:name="_Toc182360353"/>
+            <w:bookmarkStart w:id="70" w:name="_Toc182362279"/>
+            <w:bookmarkStart w:id="71" w:name="_Toc185645924"/>
+            <w:bookmarkStart w:id="72" w:name="_Toc341085390"/>
             <w:r>
               <w:rPr>
                 <w:rFonts w:ascii="Calibri" w:hAnsi="Calibri"/>
@@ -14434,12 +14498,12 @@
               </w:rPr>
               <w:t>Patient</w:t>
             </w:r>
-            <w:bookmarkEnd w:id="66"/>
             <w:bookmarkEnd w:id="67"/>
             <w:bookmarkEnd w:id="68"/>
             <w:bookmarkEnd w:id="69"/>
             <w:bookmarkEnd w:id="70"/>
             <w:bookmarkEnd w:id="71"/>
+            <w:bookmarkEnd w:id="72"/>
           </w:p>
         </w:tc>
         <w:tc>
@@ -14920,8 +14984,8 @@
                 <w:szCs w:val="22"/>
               </w:rPr>
             </w:pPr>
-            <w:bookmarkStart w:id="72" w:name="_Toc185645928"/>
-            <w:bookmarkStart w:id="73" w:name="_Toc341085392"/>
+            <w:bookmarkStart w:id="73" w:name="_Toc185645928"/>
+            <w:bookmarkStart w:id="74" w:name="_Toc341085392"/>
             <w:r>
               <w:rPr>
                 <w:rFonts w:ascii="Calibri" w:hAnsi="Calibri"/>
@@ -14932,8 +14996,8 @@
               </w:rPr>
               <w:t>Sysselsättning</w:t>
             </w:r>
-            <w:bookmarkEnd w:id="72"/>
             <w:bookmarkEnd w:id="73"/>
+            <w:bookmarkEnd w:id="74"/>
           </w:p>
         </w:tc>
         <w:tc>
@@ -15055,7 +15119,7 @@
                 <w:szCs w:val="22"/>
               </w:rPr>
             </w:pPr>
-            <w:bookmarkStart w:id="74" w:name="_Toc341085393"/>
+            <w:bookmarkStart w:id="75" w:name="_Toc341085393"/>
             <w:r>
               <w:rPr>
                 <w:rFonts w:ascii="Calibri" w:hAnsi="Calibri"/>
@@ -15066,7 +15130,7 @@
               </w:rPr>
               <w:t>Vårdgivare</w:t>
             </w:r>
-            <w:bookmarkEnd w:id="74"/>
+            <w:bookmarkEnd w:id="75"/>
           </w:p>
         </w:tc>
         <w:tc>
@@ -15226,11 +15290,11 @@
                 <w:szCs w:val="22"/>
               </w:rPr>
             </w:pPr>
-            <w:bookmarkStart w:id="75" w:name="_Toc182360197"/>
-            <w:bookmarkStart w:id="76" w:name="_Toc182360357"/>
-            <w:bookmarkStart w:id="77" w:name="_Toc182362283"/>
-            <w:bookmarkStart w:id="78" w:name="_Toc185645927"/>
-            <w:bookmarkStart w:id="79" w:name="_Toc341085394"/>
+            <w:bookmarkStart w:id="76" w:name="_Toc182360197"/>
+            <w:bookmarkStart w:id="77" w:name="_Toc182360357"/>
+            <w:bookmarkStart w:id="78" w:name="_Toc182362283"/>
+            <w:bookmarkStart w:id="79" w:name="_Toc185645927"/>
+            <w:bookmarkStart w:id="80" w:name="_Toc341085394"/>
             <w:r>
               <w:rPr>
                 <w:rFonts w:ascii="Calibri" w:hAnsi="Calibri"/>
@@ -15241,11 +15305,11 @@
               </w:rPr>
               <w:t>Vårdkontakt</w:t>
             </w:r>
-            <w:bookmarkEnd w:id="75"/>
             <w:bookmarkEnd w:id="76"/>
             <w:bookmarkEnd w:id="77"/>
             <w:bookmarkEnd w:id="78"/>
             <w:bookmarkEnd w:id="79"/>
+            <w:bookmarkEnd w:id="80"/>
           </w:p>
         </w:tc>
         <w:tc>
@@ -15387,16 +15451,16 @@
       </w:tr>
     </w:tbl>
     <w:p>
-      <w:bookmarkStart w:id="80" w:name="_Toc176141590"/>
-      <w:bookmarkStart w:id="81" w:name="_Toc176141594"/>
-      <w:bookmarkStart w:id="82" w:name="_Toc182360207"/>
-      <w:bookmarkStart w:id="83" w:name="_Toc182360366"/>
-      <w:bookmarkStart w:id="84" w:name="_Toc182362292"/>
-      <w:bookmarkEnd w:id="80"/>
+      <w:bookmarkStart w:id="81" w:name="_Toc176141590"/>
+      <w:bookmarkStart w:id="82" w:name="_Toc176141594"/>
+      <w:bookmarkStart w:id="83" w:name="_Toc182360207"/>
+      <w:bookmarkStart w:id="84" w:name="_Toc182360366"/>
+      <w:bookmarkStart w:id="85" w:name="_Toc182362292"/>
       <w:bookmarkEnd w:id="81"/>
       <w:bookmarkEnd w:id="82"/>
       <w:bookmarkEnd w:id="83"/>
       <w:bookmarkEnd w:id="84"/>
+      <w:bookmarkEnd w:id="85"/>
     </w:p>
     <w:p>
       <w:pPr>
@@ -15405,11 +15469,11 @@
       <w:r>
         <w:br w:type="page"/>
       </w:r>
-      <w:bookmarkStart w:id="85" w:name="_Toc283620697"/>
+      <w:bookmarkStart w:id="86" w:name="_Toc283740070"/>
       <w:r>
         <w:t>V-MIM Funktionen för elektronisk ärendekommunikation</w:t>
       </w:r>
-      <w:bookmarkEnd w:id="85"/>
+      <w:bookmarkEnd w:id="86"/>
     </w:p>
     <w:p>
       <w:r>
@@ -18196,11 +18260,11 @@
       <w:pPr>
         <w:pStyle w:val="Rubrik2"/>
       </w:pPr>
-      <w:bookmarkStart w:id="86" w:name="_Toc283620698"/>
+      <w:bookmarkStart w:id="87" w:name="_Toc283740071"/>
       <w:r>
         <w:t>Format regler</w:t>
       </w:r>
-      <w:bookmarkEnd w:id="86"/>
+      <w:bookmarkEnd w:id="87"/>
     </w:p>
     <w:p>
       <w:pPr>
@@ -18258,22 +18322,22 @@
       <w:pPr>
         <w:pStyle w:val="Rubrik1"/>
       </w:pPr>
-      <w:bookmarkStart w:id="87" w:name="_Toc283620699"/>
+      <w:bookmarkStart w:id="88" w:name="_Toc283740072"/>
       <w:r>
         <w:t>Tjänstekontrakt</w:t>
       </w:r>
-      <w:bookmarkEnd w:id="54"/>
-      <w:bookmarkEnd w:id="87"/>
+      <w:bookmarkEnd w:id="55"/>
+      <w:bookmarkEnd w:id="88"/>
     </w:p>
     <w:p>
       <w:pPr>
         <w:pStyle w:val="Rubrik2"/>
       </w:pPr>
-      <w:bookmarkStart w:id="88" w:name="_Toc283620700"/>
+      <w:bookmarkStart w:id="89" w:name="_Toc283740073"/>
       <w:r>
         <w:t>RegisterMedicalCertificate</w:t>
       </w:r>
-      <w:bookmarkEnd w:id="88"/>
+      <w:bookmarkEnd w:id="89"/>
       <w:r>
         <w:t xml:space="preserve"> </w:t>
       </w:r>
@@ -21730,6 +21794,110 @@
                 <w:lang w:val="en-GB"/>
               </w:rPr>
             </w:pPr>
+          </w:p>
+        </w:tc>
+        <w:tc>
+          <w:tcPr>
+            <w:tcW w:w="3402" w:type="dxa"/>
+          </w:tcPr>
+          <w:p>
+            <w:pPr>
+              <w:rPr>
+                <w:rFonts w:eastAsia="Batang"/>
+              </w:rPr>
+            </w:pPr>
+            <w:r>
+              <w:rPr>
+                <w:rFonts w:eastAsia="Batang"/>
+              </w:rPr>
+              <w:t>Diagnoskod enligt ICD</w:t>
+            </w:r>
+            <w:r>
+              <w:rPr>
+                <w:rFonts w:eastAsia="Batang"/>
+              </w:rPr>
+              <w:t>-</w:t>
+            </w:r>
+            <w:r>
+              <w:rPr>
+                <w:rFonts w:eastAsia="Batang"/>
+              </w:rPr>
+              <w:t>10</w:t>
+            </w:r>
+            <w:r>
+              <w:rPr>
+                <w:rFonts w:eastAsia="Batang"/>
+              </w:rPr>
+              <w:t>-SE alt. KSH97P</w:t>
+            </w:r>
+            <w:r>
+              <w:rPr>
+                <w:rFonts w:eastAsia="Batang"/>
+              </w:rPr>
+              <w:t xml:space="preserve"> (</w:t>
+            </w:r>
+            <w:r>
+              <w:rPr>
+                <w:rFonts w:eastAsia="Batang"/>
+                <w:b/>
+              </w:rPr>
+              <w:t>Fält 2</w:t>
+            </w:r>
+            <w:r>
+              <w:rPr>
+                <w:rFonts w:eastAsia="Batang"/>
+              </w:rPr>
+              <w:t>)</w:t>
+            </w:r>
+          </w:p>
+        </w:tc>
+        <w:tc>
+          <w:tcPr>
+            <w:tcW w:w="1395" w:type="dxa"/>
+          </w:tcPr>
+          <w:p>
+            <w:pPr>
+              <w:rPr>
+                <w:rFonts w:eastAsia="Batang"/>
+              </w:rPr>
+            </w:pPr>
+            <w:r>
+              <w:rPr>
+                <w:rFonts w:eastAsia="Batang"/>
+              </w:rPr>
+              <w:t>0..1</w:t>
+            </w:r>
+            <w:r>
+              <w:rPr>
+                <w:rFonts w:eastAsia="Batang"/>
+              </w:rPr>
+              <w:t>*</w:t>
+            </w:r>
+          </w:p>
+        </w:tc>
+      </w:tr>
+      <w:tr>
+        <w:tc>
+          <w:tcPr>
+            <w:tcW w:w="4219" w:type="dxa"/>
+          </w:tcPr>
+          <w:p>
+            <w:r>
+              <w:t>..tillstandskod.code</w:t>
+            </w:r>
+          </w:p>
+        </w:tc>
+        <w:tc>
+          <w:tcPr>
+            <w:tcW w:w="992" w:type="dxa"/>
+          </w:tcPr>
+          <w:p>
+            <w:pPr>
+              <w:rPr>
+                <w:rFonts w:eastAsia="Batang"/>
+                <w:lang w:val="en-GB"/>
+              </w:rPr>
+            </w:pPr>
             <w:r>
               <w:rPr>
                 <w:rFonts w:eastAsia="Batang"/>
@@ -21753,20 +21921,7 @@
               <w:rPr>
                 <w:rFonts w:eastAsia="Batang"/>
               </w:rPr>
-              <w:t>Diagnoskod enligt ICD10 (</w:t>
-            </w:r>
-            <w:r>
-              <w:rPr>
-                <w:rFonts w:eastAsia="Batang"/>
-                <w:b/>
-              </w:rPr>
-              <w:t>Fält 2</w:t>
-            </w:r>
-            <w:r>
-              <w:rPr>
-                <w:rFonts w:eastAsia="Batang"/>
-              </w:rPr>
-              <w:t>)</w:t>
+              <w:t>kod</w:t>
             </w:r>
           </w:p>
         </w:tc>
@@ -21786,11 +21941,209 @@
               </w:rPr>
               <w:t>0..1</w:t>
             </w:r>
-            <w:r>
-              <w:rPr>
-                <w:rFonts w:eastAsia="Batang"/>
-              </w:rPr>
-              <w:t>*</w:t>
+          </w:p>
+        </w:tc>
+      </w:tr>
+      <w:tr>
+        <w:tc>
+          <w:tcPr>
+            <w:tcW w:w="4219" w:type="dxa"/>
+          </w:tcPr>
+          <w:p>
+            <w:r>
+              <w:t>..tillstandskod.codeSystem</w:t>
+            </w:r>
+          </w:p>
+        </w:tc>
+        <w:tc>
+          <w:tcPr>
+            <w:tcW w:w="992" w:type="dxa"/>
+          </w:tcPr>
+          <w:p>
+            <w:pPr>
+              <w:rPr>
+                <w:rFonts w:eastAsia="Batang"/>
+                <w:lang w:val="en-GB"/>
+              </w:rPr>
+            </w:pPr>
+            <w:r>
+              <w:rPr>
+                <w:rFonts w:eastAsia="Batang"/>
+                <w:lang w:val="en-GB"/>
+              </w:rPr>
+              <w:t>Uid</w:t>
+            </w:r>
+          </w:p>
+        </w:tc>
+        <w:tc>
+          <w:tcPr>
+            <w:tcW w:w="3402" w:type="dxa"/>
+          </w:tcPr>
+          <w:p>
+            <w:pPr>
+              <w:rPr>
+                <w:rFonts w:eastAsia="Batang"/>
+              </w:rPr>
+            </w:pPr>
+            <w:r>
+              <w:rPr>
+                <w:rFonts w:eastAsia="Batang"/>
+              </w:rPr>
+              <w:t>Kodsystemets identifierare</w:t>
+            </w:r>
+          </w:p>
+        </w:tc>
+        <w:tc>
+          <w:tcPr>
+            <w:tcW w:w="1395" w:type="dxa"/>
+          </w:tcPr>
+          <w:p>
+            <w:pPr>
+              <w:rPr>
+                <w:rFonts w:eastAsia="Batang"/>
+              </w:rPr>
+            </w:pPr>
+            <w:r>
+              <w:rPr>
+                <w:rFonts w:eastAsia="Batang"/>
+              </w:rPr>
+              <w:t>0..1</w:t>
+            </w:r>
+          </w:p>
+        </w:tc>
+      </w:tr>
+      <w:tr>
+        <w:tc>
+          <w:tcPr>
+            <w:tcW w:w="4219" w:type="dxa"/>
+          </w:tcPr>
+          <w:p>
+            <w:r>
+              <w:t>..tillstandskod.codeSystemName</w:t>
+            </w:r>
+          </w:p>
+        </w:tc>
+        <w:tc>
+          <w:tcPr>
+            <w:tcW w:w="992" w:type="dxa"/>
+          </w:tcPr>
+          <w:p>
+            <w:pPr>
+              <w:rPr>
+                <w:rFonts w:eastAsia="Batang"/>
+                <w:lang w:val="en-GB"/>
+              </w:rPr>
+            </w:pPr>
+            <w:r>
+              <w:rPr>
+                <w:rFonts w:eastAsia="Batang"/>
+                <w:lang w:val="en-GB"/>
+              </w:rPr>
+              <w:t>string</w:t>
+            </w:r>
+          </w:p>
+        </w:tc>
+        <w:tc>
+          <w:tcPr>
+            <w:tcW w:w="3402" w:type="dxa"/>
+          </w:tcPr>
+          <w:p>
+            <w:pPr>
+              <w:rPr>
+                <w:rFonts w:eastAsia="Batang"/>
+              </w:rPr>
+            </w:pPr>
+            <w:r>
+              <w:rPr>
+                <w:rFonts w:eastAsia="Batang"/>
+              </w:rPr>
+              <w:t>Kodsystemets namn</w:t>
+            </w:r>
+          </w:p>
+        </w:tc>
+        <w:tc>
+          <w:tcPr>
+            <w:tcW w:w="1395" w:type="dxa"/>
+          </w:tcPr>
+          <w:p>
+            <w:pPr>
+              <w:rPr>
+                <w:rFonts w:eastAsia="Batang"/>
+              </w:rPr>
+            </w:pPr>
+            <w:r>
+              <w:rPr>
+                <w:rFonts w:eastAsia="Batang"/>
+              </w:rPr>
+              <w:t>0..1</w:t>
+            </w:r>
+          </w:p>
+        </w:tc>
+      </w:tr>
+      <w:tr>
+        <w:tc>
+          <w:tcPr>
+            <w:tcW w:w="4219" w:type="dxa"/>
+          </w:tcPr>
+          <w:p>
+            <w:r>
+              <w:t>..tillstandskod.codeSystemVersion</w:t>
+            </w:r>
+          </w:p>
+        </w:tc>
+        <w:tc>
+          <w:tcPr>
+            <w:tcW w:w="992" w:type="dxa"/>
+          </w:tcPr>
+          <w:p>
+            <w:pPr>
+              <w:rPr>
+                <w:rFonts w:eastAsia="Batang"/>
+                <w:lang w:val="en-GB"/>
+              </w:rPr>
+            </w:pPr>
+            <w:r>
+              <w:rPr>
+                <w:rFonts w:eastAsia="Batang"/>
+                <w:lang w:val="en-GB"/>
+              </w:rPr>
+              <w:t>string</w:t>
+            </w:r>
+          </w:p>
+        </w:tc>
+        <w:tc>
+          <w:tcPr>
+            <w:tcW w:w="3402" w:type="dxa"/>
+          </w:tcPr>
+          <w:p>
+            <w:pPr>
+              <w:rPr>
+                <w:rFonts w:eastAsia="Batang"/>
+              </w:rPr>
+            </w:pPr>
+            <w:r>
+              <w:rPr>
+                <w:rFonts w:eastAsia="Batang"/>
+              </w:rPr>
+              <w:t>Version av kodsystemet</w:t>
+            </w:r>
+          </w:p>
+        </w:tc>
+        <w:tc>
+          <w:tcPr>
+            <w:tcW w:w="1395" w:type="dxa"/>
+          </w:tcPr>
+          <w:p>
+            <w:pPr>
+              <w:rPr>
+                <w:rFonts w:eastAsia="Batang"/>
+              </w:rPr>
+            </w:pPr>
+            <w:r>
+              <w:rPr>
+                <w:rFonts w:eastAsia="Batang"/>
+              </w:rPr>
+              <w:t>0..1</w:t>
             </w:r>
           </w:p>
         </w:tc>
@@ -24875,11 +25228,11 @@
       <w:r>
         <w:br w:type="page"/>
       </w:r>
-      <w:bookmarkStart w:id="89" w:name="_Toc283620701"/>
+      <w:bookmarkStart w:id="90" w:name="_Toc283740074"/>
       <w:r>
         <w:t>ReceiveMedicalCertificateQuestion</w:t>
       </w:r>
-      <w:bookmarkEnd w:id="89"/>
+      <w:bookmarkEnd w:id="90"/>
       <w:r>
         <w:t xml:space="preserve"> </w:t>
       </w:r>
@@ -25175,8 +25528,12 @@
               </w:rPr>
               <w:t xml:space="preserve">s referens-id. </w:t>
             </w:r>
-            <w:bookmarkStart w:id="90" w:name="_GoBack"/>
-            <w:bookmarkEnd w:id="90"/>
+            <w:r>
+              <w:rPr>
+                <w:rFonts w:eastAsia="Batang"/>
+              </w:rPr>
+              <w:t>*</w:t>
+            </w:r>
           </w:p>
         </w:tc>
         <w:tc>
@@ -28582,21 +28939,76 @@
         <w:rPr>
           <w:rFonts w:ascii="Calibri" w:hAnsi="Calibri"/>
           <w:sz w:val="22"/>
+          <w:u w:val="single"/>
         </w:rPr>
       </w:pPr>
       <w:r>
+        <w:rPr>
+          <w:rFonts w:ascii="Calibri" w:hAnsi="Calibri"/>
+          <w:sz w:val="22"/>
+          <w:u w:val="single"/>
+        </w:rPr>
+        <w:t>fkRefer</w:t>
+      </w:r>
+      <w:r>
+        <w:rPr>
+          <w:rFonts w:ascii="Calibri" w:hAnsi="Calibri"/>
+          <w:sz w:val="22"/>
+          <w:u w:val="single"/>
+        </w:rPr>
+        <w:t>ens-i</w:t>
+      </w:r>
+      <w:r>
+        <w:rPr>
+          <w:rFonts w:ascii="Calibri" w:hAnsi="Calibri"/>
+          <w:sz w:val="22"/>
+          <w:u w:val="single"/>
+        </w:rPr>
+        <w:t>d</w:t>
+      </w:r>
+    </w:p>
+    <w:p>
+      <w:pPr>
         <w:rPr>
           <w:rFonts w:ascii="Calibri" w:hAnsi="Calibri"/>
           <w:sz w:val="22"/>
         </w:rPr>
-        <w:t xml:space="preserve">Inga extra förutom de som anger om fält är obligatoriska </w:t>
-      </w:r>
+      </w:pPr>
       <w:r>
         <w:rPr>
-          <w:rFonts w:ascii="Calibri" w:hAnsi="Calibri"/>
-          <w:sz w:val="22"/>
+          <w:rFonts w:eastAsia="Batang"/>
         </w:rPr>
-        <w:t>eller valbara under fältregler.</w:t>
+        <w:t>Samma referens-id kan förekomma i flera meddela</w:t>
+      </w:r>
+      <w:r>
+        <w:rPr>
+          <w:rFonts w:eastAsia="Batang"/>
+        </w:rPr>
+        <w:t xml:space="preserve">nden. Försäkringskassan skickar </w:t>
+      </w:r>
+      <w:r>
+        <w:rPr>
+          <w:rFonts w:eastAsia="Batang"/>
+        </w:rPr>
+        <w:t>ett id som refe</w:t>
+      </w:r>
+      <w:r>
+        <w:rPr>
+          <w:rFonts w:eastAsia="Batang"/>
+        </w:rPr>
+        <w:t>rerar till deras interna ärende</w:t>
+      </w:r>
+      <w:r>
+        <w:rPr>
+          <w:rFonts w:eastAsia="Batang"/>
+        </w:rPr>
+        <w:t xml:space="preserve">. När ämnet är påminnelse ska referens-id vara samma som för den fråga som </w:t>
+      </w:r>
+      <w:r>
+        <w:rPr>
+          <w:rFonts w:eastAsia="Batang"/>
+        </w:rPr>
+        <w:t>påminnelsen gäller.</w:t>
       </w:r>
     </w:p>
     <w:p>
@@ -28606,7 +29018,7 @@
       <w:r>
         <w:br w:type="page"/>
       </w:r>
-      <w:bookmarkStart w:id="91" w:name="_Toc283620702"/>
+      <w:bookmarkStart w:id="91" w:name="_Toc283740075"/>
       <w:r>
         <w:t>ReceiveMedicalCertificateAnswer</w:t>
       </w:r>
@@ -28911,7 +29323,31 @@
               <w:rPr>
                 <w:rFonts w:eastAsia="Batang"/>
               </w:rPr>
-              <w:t>Identitet för tidigare fråga från vården</w:t>
+              <w:t xml:space="preserve">Referens-id </w:t>
+            </w:r>
+            <w:r>
+              <w:rPr>
+                <w:rFonts w:eastAsia="Batang"/>
+              </w:rPr>
+              <w:t>för den</w:t>
+            </w:r>
+            <w:r>
+              <w:rPr>
+                <w:rFonts w:eastAsia="Batang"/>
+              </w:rPr>
+              <w:t xml:space="preserve"> fråga från vården</w:t>
+            </w:r>
+            <w:r>
+              <w:rPr>
+                <w:rFonts w:eastAsia="Batang"/>
+              </w:rPr>
+              <w:t xml:space="preserve"> som detta svar gäller.</w:t>
+            </w:r>
+            <w:r>
+              <w:rPr>
+                <w:rFonts w:eastAsia="Batang"/>
+              </w:rPr>
+              <w:t xml:space="preserve"> *</w:t>
             </w:r>
           </w:p>
         </w:tc>
@@ -28985,19 +29421,7 @@
               <w:rPr>
                 <w:rFonts w:eastAsia="Batang"/>
               </w:rPr>
-              <w:t xml:space="preserve">Identitet för </w:t>
-            </w:r>
-            <w:r>
-              <w:rPr>
-                <w:rFonts w:eastAsia="Batang"/>
-              </w:rPr>
-              <w:t>detta svar från</w:t>
-            </w:r>
-            <w:r>
-              <w:rPr>
-                <w:rFonts w:eastAsia="Batang"/>
-              </w:rPr>
-              <w:t xml:space="preserve"> Försäkringskassan</w:t>
+              <w:t>Försäkringskassans referens-id. *</w:t>
             </w:r>
           </w:p>
         </w:tc>
@@ -32314,21 +32738,88 @@
         <w:rPr>
           <w:rFonts w:ascii="Calibri" w:hAnsi="Calibri"/>
           <w:sz w:val="22"/>
+          <w:u w:val="single"/>
         </w:rPr>
       </w:pPr>
       <w:r>
+        <w:rPr>
+          <w:rFonts w:ascii="Calibri" w:hAnsi="Calibri"/>
+          <w:sz w:val="22"/>
+          <w:u w:val="single"/>
+        </w:rPr>
+        <w:t>vardReferens-id</w:t>
+      </w:r>
+    </w:p>
+    <w:p>
+      <w:pPr>
         <w:rPr>
           <w:rFonts w:ascii="Calibri" w:hAnsi="Calibri"/>
           <w:sz w:val="22"/>
         </w:rPr>
-        <w:t>Inga extra förutom de som anger om fält är obligator</w:t>
-      </w:r>
+      </w:pPr>
       <w:r>
         <w:rPr>
           <w:rFonts w:ascii="Calibri" w:hAnsi="Calibri"/>
           <w:sz w:val="22"/>
         </w:rPr>
-        <w:t>iska eller valbara under fältregler.</w:t>
+        <w:t>Samma vardReferens-id ka</w:t>
+      </w:r>
+      <w:r>
+        <w:rPr>
+          <w:rFonts w:ascii="Calibri" w:hAnsi="Calibri"/>
+          <w:sz w:val="22"/>
+        </w:rPr>
+        <w:t>n förekomma i flera meddelanden, t.ex. om en påminnelse har skickats.</w:t>
+      </w:r>
+      <w:r>
+        <w:rPr>
+          <w:rFonts w:ascii="Calibri" w:hAnsi="Calibri"/>
+          <w:sz w:val="22"/>
+        </w:rPr>
+        <w:t xml:space="preserve"> Id:t måste överensstämma med id:t som skickades i den fråga som detta svar gäller.</w:t>
+      </w:r>
+    </w:p>
+    <w:p>
+      <w:pPr>
+        <w:rPr>
+          <w:rFonts w:ascii="Calibri" w:hAnsi="Calibri"/>
+          <w:sz w:val="22"/>
+          <w:u w:val="single"/>
+        </w:rPr>
+      </w:pPr>
+      <w:r>
+        <w:rPr>
+          <w:rFonts w:ascii="Calibri" w:hAnsi="Calibri"/>
+          <w:sz w:val="22"/>
+          <w:u w:val="single"/>
+        </w:rPr>
+        <w:t>fkReferens-id</w:t>
+      </w:r>
+    </w:p>
+    <w:p>
+      <w:pPr>
+        <w:rPr>
+          <w:rFonts w:ascii="Calibri" w:hAnsi="Calibri"/>
+          <w:sz w:val="22"/>
+        </w:rPr>
+      </w:pPr>
+      <w:r>
+        <w:rPr>
+          <w:rFonts w:eastAsia="Batang"/>
+        </w:rPr>
+        <w:t xml:space="preserve">Samma </w:t>
+      </w:r>
+      <w:r>
+        <w:rPr>
+          <w:rFonts w:eastAsia="Batang"/>
+        </w:rPr>
+        <w:t>fkR</w:t>
+      </w:r>
+      <w:r>
+        <w:rPr>
+          <w:rFonts w:eastAsia="Batang"/>
+        </w:rPr>
+        <w:t xml:space="preserve">eferens-id kan förekomma i flera meddelanden. Försäkringskassan skickar ett id som refererar till deras interna ärende. </w:t>
       </w:r>
     </w:p>
     <w:p>
@@ -32344,7 +32835,7 @@
       <w:r>
         <w:br w:type="page"/>
       </w:r>
-      <w:bookmarkStart w:id="92" w:name="_Toc283620703"/>
+      <w:bookmarkStart w:id="92" w:name="_Toc283740076"/>
       <w:r>
         <w:t>SendMedicalCertificateQuestion</w:t>
       </w:r>
@@ -32643,6 +33134,12 @@
               </w:rPr>
               <w:t>från vården</w:t>
             </w:r>
+            <w:r>
+              <w:rPr>
+                <w:rFonts w:eastAsia="Batang"/>
+              </w:rPr>
+              <w:t>. *</w:t>
+            </w:r>
           </w:p>
         </w:tc>
         <w:tc>
@@ -35542,21 +36039,7 @@
           <w:rFonts w:ascii="Calibri" w:hAnsi="Calibri"/>
           <w:sz w:val="22"/>
         </w:rPr>
-        <w:t>Inga extra förutom de som anger om fält är obligatoriska eller valbara under kapitel</w:t>
-      </w:r>
-      <w:r>
-        <w:rPr>
-          <w:rFonts w:ascii="Calibri" w:hAnsi="Calibri"/>
-          <w:sz w:val="22"/>
-        </w:rPr>
-        <w:t xml:space="preserve"> </w:t>
-      </w:r>
-      <w:r>
-        <w:rPr>
-          <w:rFonts w:ascii="Calibri" w:hAnsi="Calibri"/>
-          <w:sz w:val="22"/>
-        </w:rPr>
-        <w:t>fältregler.</w:t>
+        <w:t>Observera att en mängd information skall tas från det tidigare inskickade läkarintyget och därmed överensstämma med denna.</w:t>
       </w:r>
     </w:p>
     <w:p>
@@ -35566,12 +36049,22 @@
           <w:sz w:val="22"/>
         </w:rPr>
       </w:pPr>
-      <w:r>
+    </w:p>
+    <w:p>
+      <w:pPr>
         <w:rPr>
           <w:rFonts w:ascii="Calibri" w:hAnsi="Calibri"/>
           <w:sz w:val="22"/>
+          <w:u w:val="single"/>
         </w:rPr>
-        <w:t>Observera att en mängd information skall tas från det tidigare inskickade läkarintyget och därmed överensstämma med denna.</w:t>
+      </w:pPr>
+      <w:r>
+        <w:rPr>
+          <w:rFonts w:ascii="Calibri" w:hAnsi="Calibri"/>
+          <w:sz w:val="22"/>
+          <w:u w:val="single"/>
+        </w:rPr>
+        <w:t>vardReferens-id</w:t>
       </w:r>
     </w:p>
     <w:p>
@@ -35579,6 +36072,15 @@
         <w:pStyle w:val="ColorfulList-Accent11"/>
         <w:ind w:left="0"/>
       </w:pPr>
+      <w:r>
+        <w:t>Samma vardReferens-id ka</w:t>
+      </w:r>
+      <w:r>
+        <w:t>n förekomma i flera meddelanden, t.ex. om en påminnelse har skickats.</w:t>
+      </w:r>
+      <w:r>
+        <w:t xml:space="preserve"> För att tekniskt kunna koppla ett inkommet svar till en skickad fråga bör dock varje ny fråga tilldelas ett unikt id.</w:t>
+      </w:r>
     </w:p>
     <w:p>
       <w:pPr>
@@ -35587,7 +36089,7 @@
       <w:r>
         <w:br w:type="page"/>
       </w:r>
-      <w:bookmarkStart w:id="93" w:name="_Toc283620704"/>
+      <w:bookmarkStart w:id="93" w:name="_Toc283740077"/>
       <w:r>
         <w:t>SendMedicalCertificateAnswer</w:t>
       </w:r>
@@ -35891,6 +36393,12 @@
               </w:rPr>
               <w:t>från vården</w:t>
             </w:r>
+            <w:r>
+              <w:rPr>
+                <w:rFonts w:eastAsia="Batang"/>
+              </w:rPr>
+              <w:t xml:space="preserve"> *</w:t>
+            </w:r>
           </w:p>
         </w:tc>
         <w:tc>
@@ -35963,7 +36471,13 @@
               <w:rPr>
                 <w:rFonts w:eastAsia="Batang"/>
               </w:rPr>
-              <w:t>Identitet för tidigare fråga från Försäkringskassan</w:t>
+              <w:t>Försäkringskassan</w:t>
+            </w:r>
+            <w:r>
+              <w:rPr>
+                <w:rFonts w:eastAsia="Batang"/>
+              </w:rPr>
+              <w:t>s referens-id *</w:t>
             </w:r>
           </w:p>
         </w:tc>
@@ -39107,35 +39621,6 @@
           <w:rFonts w:ascii="Calibri" w:hAnsi="Calibri"/>
           <w:sz w:val="22"/>
         </w:rPr>
-        <w:t>Inga extra förutom de som anger om fält är obligator</w:t>
-      </w:r>
-      <w:r>
-        <w:rPr>
-          <w:rFonts w:ascii="Calibri" w:hAnsi="Calibri"/>
-          <w:sz w:val="22"/>
-        </w:rPr>
-        <w:t>iska eller valbara under fältregler</w:t>
-      </w:r>
-      <w:r>
-        <w:rPr>
-          <w:rFonts w:ascii="Calibri" w:hAnsi="Calibri"/>
-          <w:sz w:val="22"/>
-        </w:rPr>
-        <w:t>.</w:t>
-      </w:r>
-    </w:p>
-    <w:p>
-      <w:pPr>
-        <w:rPr>
-          <w:rFonts w:ascii="Calibri" w:hAnsi="Calibri"/>
-          <w:sz w:val="22"/>
-        </w:rPr>
-      </w:pPr>
-      <w:r>
-        <w:rPr>
-          <w:rFonts w:ascii="Calibri" w:hAnsi="Calibri"/>
-          <w:sz w:val="22"/>
-        </w:rPr>
         <w:t>Observera att en mängd information skall tas från det tidigare inskickade läkarintyget och tidigare inkommen fråga från Försäkringskassan och därmed överensstämma med dessa.</w:t>
       </w:r>
     </w:p>
@@ -39147,12 +39632,77 @@
     </w:p>
     <w:p>
       <w:pPr>
+        <w:rPr>
+          <w:rFonts w:ascii="Calibri" w:hAnsi="Calibri"/>
+          <w:sz w:val="22"/>
+          <w:u w:val="single"/>
+        </w:rPr>
+      </w:pPr>
+      <w:r>
+        <w:rPr>
+          <w:rFonts w:ascii="Calibri" w:hAnsi="Calibri"/>
+          <w:sz w:val="22"/>
+          <w:u w:val="single"/>
+        </w:rPr>
+        <w:t>vardReferens-id</w:t>
+      </w:r>
+    </w:p>
+    <w:p>
+      <w:r>
+        <w:t>Samma vardReferens-id kan</w:t>
+      </w:r>
+      <w:r>
+        <w:t xml:space="preserve"> förekomma i flera meddelanden. </w:t>
+      </w:r>
+    </w:p>
+    <w:p/>
+    <w:p>
+      <w:pPr>
+        <w:rPr>
+          <w:u w:val="single"/>
+        </w:rPr>
+      </w:pPr>
+      <w:r>
+        <w:rPr>
+          <w:u w:val="single"/>
+        </w:rPr>
+        <w:t>fkReferens-id</w:t>
+      </w:r>
+    </w:p>
+    <w:p>
+      <w:r>
+        <w:rPr>
+          <w:rFonts w:eastAsia="Batang"/>
+        </w:rPr>
+        <w:t>Samma fkReferens-id kan förekomma i flera meddelanden. Försäkringskassan skickar ett id som refererar till deras interna ärende.</w:t>
+      </w:r>
+      <w:r>
+        <w:rPr>
+          <w:rFonts w:eastAsia="Batang"/>
+        </w:rPr>
+        <w:t xml:space="preserve"> </w:t>
+      </w:r>
+      <w:r>
+        <w:rPr>
+          <w:rFonts w:ascii="Calibri" w:hAnsi="Calibri"/>
+          <w:sz w:val="22"/>
+        </w:rPr>
+        <w:t>Id:t måste överensstämma med id:t som skickades i den fråga som detta svar gäller.</w:t>
+      </w:r>
+    </w:p>
+    <w:p>
+      <w:r>
+        <w:t xml:space="preserve"> </w:t>
+      </w:r>
+    </w:p>
+    <w:p>
+      <w:pPr>
         <w:pStyle w:val="Rubrik2"/>
       </w:pPr>
       <w:r>
         <w:br w:type="page"/>
       </w:r>
-      <w:bookmarkStart w:id="94" w:name="_Toc283620705"/>
+      <w:bookmarkStart w:id="94" w:name="_Toc283740078"/>
       <w:r>
         <w:t>FindAllQuestions</w:t>
       </w:r>
@@ -40561,7 +41111,7 @@
       <w:r>
         <w:br w:type="page"/>
       </w:r>
-      <w:bookmarkStart w:id="95" w:name="_Toc283620706"/>
+      <w:bookmarkStart w:id="95" w:name="_Toc283740079"/>
       <w:r>
         <w:t>FindAllAnswers</w:t>
       </w:r>
@@ -41947,7 +42497,7 @@
       <w:r>
         <w:br w:type="page"/>
       </w:r>
-      <w:bookmarkStart w:id="96" w:name="_Toc283620707"/>
+      <w:bookmarkStart w:id="96" w:name="_Toc283740080"/>
       <w:r>
         <w:t>DeleteQuestions</w:t>
       </w:r>
@@ -42904,7 +43454,7 @@
       <w:r>
         <w:br w:type="page"/>
       </w:r>
-      <w:bookmarkStart w:id="97" w:name="_Toc283620708"/>
+      <w:bookmarkStart w:id="97" w:name="_Toc283740081"/>
       <w:r>
         <w:t>DeleteAnswers</w:t>
       </w:r>
@@ -43862,7 +44412,7 @@
       <w:r>
         <w:br w:type="page"/>
       </w:r>
-      <w:bookmarkStart w:id="98" w:name="_Toc283620709"/>
+      <w:bookmarkStart w:id="98" w:name="_Toc283740082"/>
       <w:r>
         <w:t>RevokeMedicalCertificate</w:t>
       </w:r>
@@ -46783,7 +47333,7 @@
       <w:r>
         <w:br w:type="page"/>
       </w:r>
-      <w:bookmarkStart w:id="99" w:name="_Toc283620710"/>
+      <w:bookmarkStart w:id="99" w:name="_Toc283740083"/>
       <w:r>
         <w:t>SendMedicalCertificate</w:t>
       </w:r>
@@ -49739,7 +50289,7 @@
       <w:r>
         <w:br w:type="page"/>
       </w:r>
-      <w:bookmarkStart w:id="100" w:name="_Toc283620711"/>
+      <w:bookmarkStart w:id="100" w:name="_Toc283740084"/>
       <w:r>
         <w:t>ListCertificates</w:t>
       </w:r>
@@ -52079,7 +52629,7 @@
       <w:r>
         <w:br w:type="page"/>
       </w:r>
-      <w:bookmarkStart w:id="101" w:name="_Toc283620712"/>
+      <w:bookmarkStart w:id="101" w:name="_Toc283740085"/>
       <w:r>
         <w:t>GetCertificate</w:t>
       </w:r>
@@ -54189,7 +54739,7 @@
       <w:r>
         <w:br w:type="page"/>
       </w:r>
-      <w:bookmarkStart w:id="102" w:name="_Toc283620713"/>
+      <w:bookmarkStart w:id="102" w:name="_Toc283740086"/>
       <w:r>
         <w:t>SetCertificateStatus</w:t>
       </w:r>
@@ -55301,7 +55851,7 @@
 
 <file path=word/comments.xml><?xml version="1.0" encoding="utf-8"?>
 <w:comments xmlns:wpc="http://schemas.microsoft.com/office/word/2010/wordprocessingCanvas" xmlns:mo="http://schemas.microsoft.com/office/mac/office/2008/main" xmlns:mc="http://schemas.openxmlformats.org/markup-compatibility/2006" xmlns:mv="urn:schemas-microsoft-com:mac:vml" xmlns:o="urn:schemas-microsoft-com:office:office" xmlns:r="http://schemas.openxmlformats.org/officeDocument/2006/relationships" xmlns:m="http://schemas.openxmlformats.org/officeDocument/2006/math" xmlns:v="urn:schemas-microsoft-com:vml" xmlns:wp14="http://schemas.microsoft.com/office/word/2010/wordprocessingDrawing" xmlns:wp="http://schemas.openxmlformats.org/drawingml/2006/wordprocessingDrawing" xmlns:w10="urn:schemas-microsoft-com:office:word" xmlns:w="http://schemas.openxmlformats.org/wordprocessingml/2006/main" xmlns:w14="http://schemas.microsoft.com/office/word/2010/wordml" xmlns:wpg="http://schemas.microsoft.com/office/word/2010/wordprocessingGroup" xmlns:wpi="http://schemas.microsoft.com/office/word/2010/wordprocessingInk" xmlns:wne="http://schemas.microsoft.com/office/word/2006/wordml" xmlns:wps="http://schemas.microsoft.com/office/word/2010/wordprocessingShape" mc:Ignorable="w14 wp14">
-  <w:comment w:id="36" w:author="Ewa Jerilgård" w:date="2013-05-10T15:41:00Z" w:initials="EJ">
+  <w:comment w:id="37" w:author="Ewa Jerilgård" w:date="2013-05-10T15:41:00Z" w:initials="EJ">
     <w:p>
       <w:pPr>
         <w:pStyle w:val="Kommentarer"/>
@@ -55317,7 +55867,7 @@
       </w:r>
     </w:p>
   </w:comment>
-  <w:comment w:id="46" w:author="Mats Ekhammar" w:date="2013-05-10T18:19:00Z" w:initials="ME">
+  <w:comment w:id="47" w:author="Mats Ekhammar" w:date="2013-05-10T18:19:00Z" w:initials="ME">
     <w:p>
       <w:pPr>
         <w:pStyle w:val="Kommentarer"/>
@@ -56674,14 +57224,27 @@
           <w:r>
             <w:t xml:space="preserve"> (</w:t>
           </w:r>
-          <w:fldSimple w:instr=" NUMPAGES ">
-            <w:r>
-              <w:rPr>
-                <w:noProof/>
-              </w:rPr>
-              <w:t>48</w:t>
-            </w:r>
-          </w:fldSimple>
+          <w:r>
+            <w:fldChar w:fldCharType="begin"/>
+          </w:r>
+          <w:r>
+            <w:instrText xml:space="preserve"> NUMPAGES </w:instrText>
+          </w:r>
+          <w:r>
+            <w:fldChar w:fldCharType="separate"/>
+          </w:r>
+          <w:r>
+            <w:rPr>
+              <w:noProof/>
+            </w:rPr>
+            <w:t>48</w:t>
+          </w:r>
+          <w:r>
+            <w:rPr>
+              <w:noProof/>
+            </w:rPr>
+            <w:fldChar w:fldCharType="end"/>
+          </w:r>
           <w:r>
             <w:t>)</w:t>
           </w:r>
@@ -56721,7 +57284,7 @@
             <w:fldChar w:fldCharType="separate"/>
           </w:r>
           <w:r>
-            <w:t>2015-01-23</w:t>
+            <w:t>2015-03-17</w:t>
           </w:r>
           <w:r>
             <w:fldChar w:fldCharType="end"/>
@@ -56963,7 +57526,7 @@
                               <w:sz w:val="16"/>
                               <w:szCs w:val="16"/>
                             </w:rPr>
-                            <w:t>33</w:t>
+                            <w:t>3</w:t>
                           </w:r>
                           <w:r>
                             <w:rPr>
@@ -56979,15 +57542,29 @@
                             </w:rPr>
                             <w:t xml:space="preserve"> (</w:t>
                           </w:r>
-                          <w:fldSimple w:instr=" SECTIONPAGES   \* MERGEFORMAT ">
-                            <w:r>
-                              <w:rPr>
-                                <w:sz w:val="16"/>
-                                <w:szCs w:val="16"/>
-                              </w:rPr>
-                              <w:t>52</w:t>
-                            </w:r>
-                          </w:fldSimple>
+                          <w:r>
+                            <w:fldChar w:fldCharType="begin"/>
+                          </w:r>
+                          <w:r>
+                            <w:instrText xml:space="preserve"> SECTIONPAGES   \* MERGEFORMAT </w:instrText>
+                          </w:r>
+                          <w:r>
+                            <w:fldChar w:fldCharType="separate"/>
+                          </w:r>
+                          <w:r>
+                            <w:rPr>
+                              <w:sz w:val="16"/>
+                              <w:szCs w:val="16"/>
+                            </w:rPr>
+                            <w:t>52</w:t>
+                          </w:r>
+                          <w:r>
+                            <w:rPr>
+                              <w:sz w:val="16"/>
+                              <w:szCs w:val="16"/>
+                            </w:rPr>
+                            <w:fldChar w:fldCharType="end"/>
+                          </w:r>
                           <w:r>
                             <w:rPr>
                               <w:sz w:val="16"/>
@@ -57052,7 +57629,7 @@
                         <w:sz w:val="16"/>
                         <w:szCs w:val="16"/>
                       </w:rPr>
-                      <w:t>33</w:t>
+                      <w:t>3</w:t>
                     </w:r>
                     <w:r>
                       <w:rPr>
@@ -57068,15 +57645,29 @@
                       </w:rPr>
                       <w:t xml:space="preserve"> (</w:t>
                     </w:r>
-                    <w:fldSimple w:instr=" SECTIONPAGES   \* MERGEFORMAT ">
-                      <w:r>
-                        <w:rPr>
-                          <w:sz w:val="16"/>
-                          <w:szCs w:val="16"/>
-                        </w:rPr>
-                        <w:t>52</w:t>
-                      </w:r>
-                    </w:fldSimple>
+                    <w:r>
+                      <w:fldChar w:fldCharType="begin"/>
+                    </w:r>
+                    <w:r>
+                      <w:instrText xml:space="preserve"> SECTIONPAGES   \* MERGEFORMAT </w:instrText>
+                    </w:r>
+                    <w:r>
+                      <w:fldChar w:fldCharType="separate"/>
+                    </w:r>
+                    <w:r>
+                      <w:rPr>
+                        <w:sz w:val="16"/>
+                        <w:szCs w:val="16"/>
+                      </w:rPr>
+                      <w:t>52</w:t>
+                    </w:r>
+                    <w:r>
+                      <w:rPr>
+                        <w:sz w:val="16"/>
+                        <w:szCs w:val="16"/>
+                      </w:rPr>
+                      <w:fldChar w:fldCharType="end"/>
+                    </w:r>
                     <w:r>
                       <w:rPr>
                         <w:sz w:val="16"/>
@@ -57303,15 +57894,29 @@
                             </w:rPr>
                             <w:t xml:space="preserve"> (</w:t>
                           </w:r>
-                          <w:fldSimple w:instr=" SECTIONPAGES   \* MERGEFORMAT ">
-                            <w:r>
-                              <w:rPr>
-                                <w:sz w:val="16"/>
-                                <w:szCs w:val="16"/>
-                              </w:rPr>
-                              <w:t>1</w:t>
-                            </w:r>
-                          </w:fldSimple>
+                          <w:r>
+                            <w:fldChar w:fldCharType="begin"/>
+                          </w:r>
+                          <w:r>
+                            <w:instrText xml:space="preserve"> SECTIONPAGES   \* MERGEFORMAT </w:instrText>
+                          </w:r>
+                          <w:r>
+                            <w:fldChar w:fldCharType="separate"/>
+                          </w:r>
+                          <w:r>
+                            <w:rPr>
+                              <w:sz w:val="16"/>
+                              <w:szCs w:val="16"/>
+                            </w:rPr>
+                            <w:t>2</w:t>
+                          </w:r>
+                          <w:r>
+                            <w:rPr>
+                              <w:sz w:val="16"/>
+                              <w:szCs w:val="16"/>
+                            </w:rPr>
+                            <w:fldChar w:fldCharType="end"/>
+                          </w:r>
                           <w:r>
                             <w:rPr>
                               <w:sz w:val="16"/>
@@ -57392,15 +57997,29 @@
                       </w:rPr>
                       <w:t xml:space="preserve"> (</w:t>
                     </w:r>
-                    <w:fldSimple w:instr=" SECTIONPAGES   \* MERGEFORMAT ">
-                      <w:r>
-                        <w:rPr>
-                          <w:sz w:val="16"/>
-                          <w:szCs w:val="16"/>
-                        </w:rPr>
-                        <w:t>1</w:t>
-                      </w:r>
-                    </w:fldSimple>
+                    <w:r>
+                      <w:fldChar w:fldCharType="begin"/>
+                    </w:r>
+                    <w:r>
+                      <w:instrText xml:space="preserve"> SECTIONPAGES   \* MERGEFORMAT </w:instrText>
+                    </w:r>
+                    <w:r>
+                      <w:fldChar w:fldCharType="separate"/>
+                    </w:r>
+                    <w:r>
+                      <w:rPr>
+                        <w:sz w:val="16"/>
+                        <w:szCs w:val="16"/>
+                      </w:rPr>
+                      <w:t>2</w:t>
+                    </w:r>
+                    <w:r>
+                      <w:rPr>
+                        <w:sz w:val="16"/>
+                        <w:szCs w:val="16"/>
+                      </w:rPr>
+                      <w:fldChar w:fldCharType="end"/>
+                    </w:r>
                     <w:r>
                       <w:rPr>
                         <w:sz w:val="16"/>
@@ -57730,7 +58349,7 @@
   <w:abstractNum w:abstractNumId="0">
     <w:nsid w:val="FFFFFF1D"/>
     <w:multiLevelType w:val="multilevel"/>
-    <w:tmpl w:val="61A8D736"/>
+    <w:tmpl w:val="B38A5B04"/>
     <w:lvl w:ilvl="0">
       <w:start w:val="1"/>
       <w:numFmt w:val="bullet"/>
@@ -66944,7 +67563,7 @@
 </file>
 
 <file path=customXml/itemProps1.xml><?xml version="1.0" encoding="utf-8"?>
-<ds:datastoreItem xmlns:ds="http://schemas.openxmlformats.org/officeDocument/2006/customXml" ds:itemID="{120F4114-EB36-DD4D-9F6D-15FF161C3923}">
+<ds:datastoreItem xmlns:ds="http://schemas.openxmlformats.org/officeDocument/2006/customXml" ds:itemID="{1C482A86-E905-104F-8E43-D0283371FFC3}">
   <ds:schemaRefs>
     <ds:schemaRef ds:uri="http://schemas.openxmlformats.org/officeDocument/2006/bibliography"/>
   </ds:schemaRefs>

</xml_diff>